<commit_message>
Ensemble and Voting Classifier
Classifier using voting between SVM, KNN, random forest classifier.
</commit_message>
<xml_diff>
--- a/Malicious URL Identification.docx
+++ b/Malicious URL Identification.docx
@@ -430,16 +430,6 @@
           <w:shd w:val="clear" w:color="auto" w:fill="FFFFFF"/>
         </w:rPr>
       </w:pPr>
-    </w:p>
-    <w:p>
-      <w:pPr>
-        <w:spacing w:after="0" w:line="360" w:lineRule="auto"/>
-        <w:rPr>
-          <w:rFonts w:ascii="Segoe UI" w:hAnsi="Segoe UI" w:cs="Segoe UI"/>
-          <w:color w:val="24292E"/>
-          <w:shd w:val="clear" w:color="auto" w:fill="FFFFFF"/>
-        </w:rPr>
-      </w:pPr>
       <w:r>
         <w:rPr>
           <w:rFonts w:ascii="Segoe UI" w:hAnsi="Segoe UI" w:cs="Segoe UI"/>
@@ -471,6 +461,24 @@
         <w:rPr>
           <w:rFonts w:ascii="Segoe UI" w:hAnsi="Segoe UI" w:cs="Segoe UI"/>
           <w:color w:val="24292E"/>
+          <w:shd w:val="clear" w:color="auto" w:fill="FFFFFF"/>
+        </w:rPr>
+      </w:pPr>
+      <w:r>
+        <w:rPr>
+          <w:rFonts w:ascii="Segoe UI" w:hAnsi="Segoe UI" w:cs="Segoe UI"/>
+          <w:color w:val="24292E"/>
+          <w:shd w:val="clear" w:color="auto" w:fill="FFFFFF"/>
+        </w:rPr>
+        <w:t>Additionally, upon manual review of the data, I was also able to see that the data had all already been normalized as well. Every feature falls within the range between 0 and 1, many appearing as binary features and some appearing as high precision floats.</w:t>
+      </w:r>
+    </w:p>
+    <w:p>
+      <w:pPr>
+        <w:spacing w:after="0" w:line="360" w:lineRule="auto"/>
+        <w:rPr>
+          <w:rFonts w:ascii="Segoe UI" w:hAnsi="Segoe UI" w:cs="Segoe UI"/>
+          <w:color w:val="24292E"/>
           <w:sz w:val="24"/>
           <w:shd w:val="clear" w:color="auto" w:fill="FFFFFF"/>
         </w:rPr>
@@ -509,14 +517,14 @@
         <w:rPr>
           <w:rFonts w:ascii="Segoe UI" w:hAnsi="Segoe UI" w:cs="Segoe UI"/>
         </w:rPr>
-        <w:t xml:space="preserve">-120 were moved to a different location to be used exclusively for testing. Most statements of accuracy in this report should be taken as a close estimate for the performance, unless explicitly stated otherwise. Due to the </w:t>
+        <w:t xml:space="preserve">-120 were moved to a different </w:t>
       </w:r>
       <w:r>
         <w:rPr>
           <w:rFonts w:ascii="Segoe UI" w:hAnsi="Segoe UI" w:cs="Segoe UI"/>
         </w:rPr>
         <w:lastRenderedPageBreak/>
-        <w:t xml:space="preserve">sheer size of the working dataset, I was unable to run full tests </w:t>
+        <w:t xml:space="preserve">location to be used exclusively for testing. Most statements of accuracy in this report should be taken as a close estimate for the performance, unless explicitly stated otherwise. Due to the sheer size of the working dataset, I was unable to run full tests </w:t>
       </w:r>
       <w:r>
         <w:rPr>
@@ -631,16 +639,26 @@
     <w:p>
       <w:pPr>
         <w:spacing w:after="0" w:line="360" w:lineRule="auto"/>
-        <w:rPr>
-          <w:rFonts w:ascii="Segoe UI" w:hAnsi="Segoe UI" w:cs="Segoe UI"/>
-        </w:rPr>
-      </w:pPr>
-      <w:r>
         <w:rPr>
           <w:rFonts w:ascii="Segoe UI" w:hAnsi="Segoe UI" w:cs="Segoe UI"/>
           <w:b/>
           <w:sz w:val="24"/>
         </w:rPr>
+      </w:pPr>
+    </w:p>
+    <w:p>
+      <w:pPr>
+        <w:spacing w:after="0" w:line="360" w:lineRule="auto"/>
+        <w:rPr>
+          <w:rFonts w:ascii="Segoe UI" w:hAnsi="Segoe UI" w:cs="Segoe UI"/>
+        </w:rPr>
+      </w:pPr>
+      <w:r>
+        <w:rPr>
+          <w:rFonts w:ascii="Segoe UI" w:hAnsi="Segoe UI" w:cs="Segoe UI"/>
+          <w:b/>
+          <w:sz w:val="24"/>
+        </w:rPr>
         <w:t>Process and Results</w:t>
       </w:r>
     </w:p>
@@ -649,11 +667,13 @@
         <w:spacing w:after="0" w:line="360" w:lineRule="auto"/>
         <w:rPr>
           <w:rFonts w:ascii="Segoe UI" w:hAnsi="Segoe UI" w:cs="Segoe UI"/>
-        </w:rPr>
-      </w:pPr>
-      <w:r>
-        <w:rPr>
-          <w:rFonts w:ascii="Segoe UI" w:hAnsi="Segoe UI" w:cs="Segoe UI"/>
+          <w:b/>
+        </w:rPr>
+      </w:pPr>
+      <w:r>
+        <w:rPr>
+          <w:rFonts w:ascii="Segoe UI" w:hAnsi="Segoe UI" w:cs="Segoe UI"/>
+          <w:b/>
         </w:rPr>
         <w:t>SVM Classifier</w:t>
       </w:r>
@@ -695,6 +715,14 @@
         </w:rPr>
         <w:t xml:space="preserve"> parameters.</w:t>
       </w:r>
+    </w:p>
+    <w:p>
+      <w:pPr>
+        <w:spacing w:after="0" w:line="360" w:lineRule="auto"/>
+        <w:rPr>
+          <w:rFonts w:ascii="Lucida Console" w:hAnsi="Lucida Console" w:cs="Segoe UI"/>
+        </w:rPr>
+      </w:pPr>
     </w:p>
     <w:p>
       <w:pPr>
@@ -862,6 +890,14 @@
           <w:rFonts w:ascii="Segoe UI" w:hAnsi="Segoe UI" w:cs="Segoe UI"/>
         </w:rPr>
       </w:pPr>
+    </w:p>
+    <w:p>
+      <w:pPr>
+        <w:spacing w:after="0" w:line="360" w:lineRule="auto"/>
+        <w:rPr>
+          <w:rFonts w:ascii="Segoe UI" w:hAnsi="Segoe UI" w:cs="Segoe UI"/>
+        </w:rPr>
+      </w:pPr>
       <w:r>
         <w:rPr>
           <w:rFonts w:ascii="Segoe UI" w:hAnsi="Segoe UI" w:cs="Segoe UI"/>
@@ -874,6 +910,12 @@
         </w:rPr>
         <w:t xml:space="preserve"> wanted to get a better breakdown of where the linear classifier was making its mistakes, so I reran the classifier training against the full Day0, Day1, and Day2 file. I then tested against the full Day90 file, and created a confusion matrix based on those predictions.</w:t>
       </w:r>
+      <w:r>
+        <w:rPr>
+          <w:rFonts w:ascii="Segoe UI" w:hAnsi="Segoe UI" w:cs="Segoe UI"/>
+        </w:rPr>
+        <w:t xml:space="preserve"> Columns are based on true values while rows are based on classifier prediction.</w:t>
+      </w:r>
     </w:p>
     <w:p>
       <w:pPr>
@@ -887,6 +929,7 @@
         <w:rPr>
           <w:rFonts w:ascii="Lucida Console" w:hAnsi="Lucida Console" w:cs="Segoe UI"/>
         </w:rPr>
+        <w:lastRenderedPageBreak/>
         <w:t>Accuracy: 97.86%</w:t>
       </w:r>
     </w:p>
@@ -899,8 +942,8 @@
       </w:tblPr>
       <w:tblGrid>
         <w:gridCol w:w="1277"/>
-        <w:gridCol w:w="879"/>
-        <w:gridCol w:w="879"/>
+        <w:gridCol w:w="1410"/>
+        <w:gridCol w:w="1012"/>
       </w:tblGrid>
       <w:tr>
         <w:trPr>
@@ -938,7 +981,7 @@
               <w:rPr>
                 <w:rFonts w:ascii="Lucida Console" w:hAnsi="Lucida Console" w:cs="Segoe UI"/>
               </w:rPr>
-              <w:t>TRUE</w:t>
+              <w:t>MALICIOUS</w:t>
             </w:r>
           </w:p>
         </w:tc>
@@ -959,7 +1002,7 @@
               <w:rPr>
                 <w:rFonts w:ascii="Lucida Console" w:hAnsi="Lucida Console" w:cs="Segoe UI"/>
               </w:rPr>
-              <w:t>FALSE</w:t>
+              <w:t>BENIGN</w:t>
             </w:r>
           </w:p>
         </w:tc>
@@ -1113,38 +1156,15 @@
       <w:pPr>
         <w:spacing w:after="0" w:line="360" w:lineRule="auto"/>
         <w:rPr>
-          <w:rFonts w:ascii="Lucida Console" w:hAnsi="Lucida Console" w:cs="Segoe UI"/>
-        </w:rPr>
-      </w:pPr>
-    </w:p>
-    <w:p>
-      <w:pPr>
-        <w:spacing w:after="0" w:line="360" w:lineRule="auto"/>
-        <w:rPr>
-          <w:rFonts w:ascii="Lucida Console" w:hAnsi="Lucida Console" w:cs="Segoe UI"/>
-        </w:rPr>
-      </w:pPr>
-    </w:p>
-    <w:p>
-      <w:pPr>
-        <w:spacing w:after="0" w:line="360" w:lineRule="auto"/>
-        <w:rPr>
-          <w:rFonts w:ascii="Lucida Console" w:hAnsi="Lucida Console" w:cs="Segoe UI"/>
-        </w:rPr>
-      </w:pPr>
-    </w:p>
-    <w:p>
-      <w:pPr>
-        <w:spacing w:after="0" w:line="360" w:lineRule="auto"/>
-        <w:rPr>
-          <w:rFonts w:ascii="Segoe UI" w:hAnsi="Segoe UI" w:cs="Segoe UI"/>
-        </w:rPr>
-      </w:pPr>
-      <w:r>
-        <w:rPr>
-          <w:rFonts w:ascii="Segoe UI" w:hAnsi="Segoe UI" w:cs="Segoe UI"/>
-        </w:rPr>
-        <w:lastRenderedPageBreak/>
+          <w:rFonts w:ascii="Segoe UI" w:hAnsi="Segoe UI" w:cs="Segoe UI"/>
+          <w:b/>
+        </w:rPr>
+      </w:pPr>
+      <w:r>
+        <w:rPr>
+          <w:rFonts w:ascii="Segoe UI" w:hAnsi="Segoe UI" w:cs="Segoe UI"/>
+          <w:b/>
+        </w:rPr>
         <w:t>KNN</w:t>
       </w:r>
     </w:p>
@@ -1159,7 +1179,13 @@
         <w:rPr>
           <w:rFonts w:ascii="Segoe UI" w:hAnsi="Segoe UI" w:cs="Segoe UI"/>
         </w:rPr>
-        <w:t>I then experimented with a KNN implementation. Stand alone, the KNN classifier gave the following results.</w:t>
+        <w:t xml:space="preserve">I then experimented with a KNN implementation. Stand alone, the KNN classifier </w:t>
+      </w:r>
+      <w:r>
+        <w:rPr>
+          <w:rFonts w:ascii="Segoe UI" w:hAnsi="Segoe UI" w:cs="Segoe UI"/>
+        </w:rPr>
+        <w:t>with 15 neighbors gave the following results (modifying the neighbors from 5-20 had nominal effect).</w:t>
       </w:r>
     </w:p>
     <w:p>
@@ -1222,8 +1248,8 @@
       </w:tblPr>
       <w:tblGrid>
         <w:gridCol w:w="1277"/>
-        <w:gridCol w:w="747"/>
-        <w:gridCol w:w="879"/>
+        <w:gridCol w:w="1410"/>
+        <w:gridCol w:w="1012"/>
       </w:tblGrid>
       <w:tr>
         <w:trPr>
@@ -1261,7 +1287,7 @@
               <w:rPr>
                 <w:rFonts w:ascii="Lucida Console" w:hAnsi="Lucida Console" w:cs="Segoe UI"/>
               </w:rPr>
-              <w:t>TRUE</w:t>
+              <w:t>MALICIOUS</w:t>
             </w:r>
           </w:p>
         </w:tc>
@@ -1282,7 +1308,7 @@
               <w:rPr>
                 <w:rFonts w:ascii="Lucida Console" w:hAnsi="Lucida Console" w:cs="Segoe UI"/>
               </w:rPr>
-              <w:t>FALSE</w:t>
+              <w:t>BENIGN</w:t>
             </w:r>
           </w:p>
         </w:tc>
@@ -1444,20 +1470,565 @@
         <w:rPr>
           <w:rFonts w:ascii="Segoe UI" w:hAnsi="Segoe UI" w:cs="Segoe UI"/>
         </w:rPr>
-        <w:t>Due to the significantly higher portion of True Negatives, I then attempted to do an aggre</w:t>
-      </w:r>
-      <w:r>
-        <w:rPr>
-          <w:rFonts w:ascii="Segoe UI" w:hAnsi="Segoe UI" w:cs="Segoe UI"/>
-        </w:rPr>
-        <w:t>gation of the linear classifier</w:t>
-      </w:r>
+        <w:t xml:space="preserve">Seeing a degradation of performance, I didn’t pursue this much further. Interestingly enough, the KNN classifier produced a much higher rate of </w:t>
+      </w:r>
+      <w:r>
+        <w:rPr>
+          <w:rFonts w:ascii="Segoe UI" w:hAnsi="Segoe UI" w:cs="Segoe UI"/>
+        </w:rPr>
+        <w:t>false negatives</w:t>
+      </w:r>
+      <w:r>
+        <w:rPr>
+          <w:rFonts w:ascii="Segoe UI" w:hAnsi="Segoe UI" w:cs="Segoe UI"/>
+        </w:rPr>
+        <w:t xml:space="preserve"> than false positives. I intended to explore if combining the KNN classifier with some other method could potentially help mitigate that bias.</w:t>
+      </w:r>
+    </w:p>
+    <w:p>
+      <w:pPr>
+        <w:spacing w:after="0" w:line="360" w:lineRule="auto"/>
+        <w:rPr>
+          <w:rFonts w:ascii="Segoe UI" w:hAnsi="Segoe UI" w:cs="Segoe UI"/>
+        </w:rPr>
+      </w:pPr>
+      <w:r>
+        <w:rPr>
+          <w:rFonts w:ascii="Segoe UI" w:hAnsi="Segoe UI" w:cs="Segoe UI"/>
+          <w:b/>
+        </w:rPr>
+        <w:t>Forests of Randomized Trees</w:t>
+      </w:r>
+    </w:p>
+    <w:p>
+      <w:pPr>
+        <w:spacing w:after="0" w:line="360" w:lineRule="auto"/>
+        <w:rPr>
+          <w:rFonts w:ascii="Segoe UI" w:hAnsi="Segoe UI" w:cs="Segoe UI"/>
+        </w:rPr>
+      </w:pPr>
+      <w:r>
+        <w:rPr>
+          <w:rFonts w:ascii="Segoe UI" w:hAnsi="Segoe UI" w:cs="Segoe UI"/>
+        </w:rPr>
+        <w:t xml:space="preserve">I decided to step away from the single classifiers and test the data against some </w:t>
+      </w:r>
+      <w:r>
+        <w:rPr>
+          <w:rFonts w:ascii="Segoe UI" w:hAnsi="Segoe UI" w:cs="Segoe UI"/>
+        </w:rPr>
+        <w:t>ensemble methods</w:t>
+      </w:r>
+      <w:r>
+        <w:rPr>
+          <w:rFonts w:ascii="Segoe UI" w:hAnsi="Segoe UI" w:cs="Segoe UI"/>
+        </w:rPr>
+        <w:t xml:space="preserve"> using </w:t>
+      </w:r>
+      <w:proofErr w:type="spellStart"/>
+      <w:r>
+        <w:rPr>
+          <w:rFonts w:ascii="Segoe UI" w:hAnsi="Segoe UI" w:cs="Segoe UI"/>
+        </w:rPr>
+        <w:t>SciKit</w:t>
+      </w:r>
+      <w:proofErr w:type="spellEnd"/>
       <w:r>
         <w:rPr>
           <w:rFonts w:ascii="Segoe UI" w:hAnsi="Segoe UI" w:cs="Segoe UI"/>
         </w:rPr>
         <w:t xml:space="preserve"> </w:t>
       </w:r>
+      <w:proofErr w:type="spellStart"/>
+      <w:r>
+        <w:rPr>
+          <w:rFonts w:ascii="Segoe UI" w:hAnsi="Segoe UI" w:cs="Segoe UI"/>
+        </w:rPr>
+        <w:t>Learn’s</w:t>
+      </w:r>
+      <w:proofErr w:type="spellEnd"/>
+      <w:r>
+        <w:rPr>
+          <w:rFonts w:ascii="Segoe UI" w:hAnsi="Segoe UI" w:cs="Segoe UI"/>
+        </w:rPr>
+        <w:t xml:space="preserve"> </w:t>
+      </w:r>
+      <w:r>
+        <w:rPr>
+          <w:rFonts w:ascii="Segoe UI" w:hAnsi="Segoe UI" w:cs="Segoe UI"/>
+        </w:rPr>
+        <w:t>forest of randomized trees classifier.</w:t>
+      </w:r>
+      <w:r>
+        <w:rPr>
+          <w:rFonts w:ascii="Segoe UI" w:hAnsi="Segoe UI" w:cs="Segoe UI"/>
+        </w:rPr>
+        <w:t xml:space="preserve"> </w:t>
+      </w:r>
+    </w:p>
+    <w:p>
+      <w:pPr>
+        <w:spacing w:after="0" w:line="360" w:lineRule="auto"/>
+        <w:jc w:val="center"/>
+        <w:rPr>
+          <w:rFonts w:ascii="Lucida Console" w:hAnsi="Lucida Console" w:cs="Segoe UI"/>
+        </w:rPr>
+      </w:pPr>
+      <w:r>
+        <w:rPr>
+          <w:rFonts w:ascii="Lucida Console" w:hAnsi="Lucida Console" w:cs="Segoe UI"/>
+        </w:rPr>
+        <w:t>Random Forest Classifier</w:t>
+      </w:r>
+    </w:p>
+    <w:p>
+      <w:pPr>
+        <w:spacing w:after="0" w:line="360" w:lineRule="auto"/>
+        <w:jc w:val="center"/>
+        <w:rPr>
+          <w:rFonts w:ascii="Lucida Console" w:hAnsi="Lucida Console" w:cs="Segoe UI"/>
+        </w:rPr>
+      </w:pPr>
+      <w:r>
+        <w:rPr>
+          <w:rFonts w:ascii="Lucida Console" w:hAnsi="Lucida Console" w:cs="Segoe UI"/>
+        </w:rPr>
+        <w:t>Training (Sample): Day0, Day1, Day2</w:t>
+      </w:r>
+    </w:p>
+    <w:p>
+      <w:pPr>
+        <w:spacing w:after="0" w:line="360" w:lineRule="auto"/>
+        <w:jc w:val="center"/>
+        <w:rPr>
+          <w:rFonts w:ascii="Lucida Console" w:hAnsi="Lucida Console" w:cs="Segoe UI"/>
+        </w:rPr>
+      </w:pPr>
+      <w:r>
+        <w:rPr>
+          <w:rFonts w:ascii="Lucida Console" w:hAnsi="Lucida Console" w:cs="Segoe UI"/>
+        </w:rPr>
+        <w:t>Testing (Sample): Day 90</w:t>
+      </w:r>
+    </w:p>
+    <w:p>
+      <w:pPr>
+        <w:spacing w:after="0" w:line="360" w:lineRule="auto"/>
+        <w:jc w:val="center"/>
+        <w:rPr>
+          <w:rFonts w:ascii="Lucida Console" w:hAnsi="Lucida Console" w:cs="Segoe UI"/>
+        </w:rPr>
+      </w:pPr>
+      <w:r>
+        <w:rPr>
+          <w:rFonts w:ascii="Lucida Console" w:hAnsi="Lucida Console" w:cs="Segoe UI"/>
+        </w:rPr>
+        <w:t>RFC (5 estimators): 90.53%</w:t>
+      </w:r>
+    </w:p>
+    <w:p>
+      <w:pPr>
+        <w:spacing w:after="0" w:line="360" w:lineRule="auto"/>
+        <w:jc w:val="center"/>
+        <w:rPr>
+          <w:rFonts w:ascii="Lucida Console" w:hAnsi="Lucida Console" w:cs="Segoe UI"/>
+        </w:rPr>
+      </w:pPr>
+      <w:r>
+        <w:rPr>
+          <w:rFonts w:ascii="Lucida Console" w:hAnsi="Lucida Console" w:cs="Segoe UI"/>
+        </w:rPr>
+        <w:t>RFC (7 estimators): 93.43%</w:t>
+      </w:r>
+    </w:p>
+    <w:p>
+      <w:pPr>
+        <w:spacing w:after="0" w:line="360" w:lineRule="auto"/>
+        <w:jc w:val="center"/>
+        <w:rPr>
+          <w:rFonts w:ascii="Lucida Console" w:hAnsi="Lucida Console" w:cs="Segoe UI"/>
+        </w:rPr>
+      </w:pPr>
+      <w:r>
+        <w:rPr>
+          <w:rFonts w:ascii="Lucida Console" w:hAnsi="Lucida Console" w:cs="Segoe UI"/>
+        </w:rPr>
+        <w:t xml:space="preserve">RFC (15 estimators): </w:t>
+      </w:r>
+      <w:r>
+        <w:rPr>
+          <w:rFonts w:ascii="Lucida Console" w:hAnsi="Lucida Console" w:cs="Segoe UI"/>
+        </w:rPr>
+        <w:t>92.70%</w:t>
+      </w:r>
+    </w:p>
+    <w:p>
+      <w:pPr>
+        <w:spacing w:after="0" w:line="360" w:lineRule="auto"/>
+        <w:rPr>
+          <w:rFonts w:ascii="Segoe UI" w:hAnsi="Segoe UI" w:cs="Segoe UI"/>
+        </w:rPr>
+      </w:pPr>
+      <w:r>
+        <w:rPr>
+          <w:rFonts w:ascii="Segoe UI" w:hAnsi="Segoe UI" w:cs="Segoe UI"/>
+        </w:rPr>
+        <w:t xml:space="preserve">As can be seen from the data, the RFC actually performed worse as I increased the amount of random estimators past a certain threshold. </w:t>
+      </w:r>
+      <w:r>
+        <w:rPr>
+          <w:rFonts w:ascii="Segoe UI" w:hAnsi="Segoe UI" w:cs="Segoe UI"/>
+        </w:rPr>
+        <w:t>I also tried a quick experiment with “extremely randomized trees”, similar to the forest of randomized trees but instead draws threshold splits at random instead of computing a best split. However, this experiment performed under identical parameters and with 8 estimators performed slightly worse with an 88.67% success rate</w:t>
+      </w:r>
+      <w:r>
+        <w:rPr>
+          <w:rFonts w:ascii="Segoe UI" w:hAnsi="Segoe UI" w:cs="Segoe UI"/>
+        </w:rPr>
+        <w:t>, so no further experimentation with that classifier was attempted</w:t>
+      </w:r>
+      <w:r>
+        <w:rPr>
+          <w:rFonts w:ascii="Segoe UI" w:hAnsi="Segoe UI" w:cs="Segoe UI"/>
+        </w:rPr>
+        <w:t xml:space="preserve">. At this point, now equipped with </w:t>
+      </w:r>
+      <w:r>
+        <w:rPr>
+          <w:rFonts w:ascii="Segoe UI" w:hAnsi="Segoe UI" w:cs="Segoe UI"/>
+        </w:rPr>
+        <w:lastRenderedPageBreak/>
+        <w:t xml:space="preserve">three different </w:t>
+      </w:r>
+      <w:r>
+        <w:rPr>
+          <w:rFonts w:ascii="Segoe UI" w:hAnsi="Segoe UI" w:cs="Segoe UI"/>
+        </w:rPr>
+        <w:t xml:space="preserve">reasonably functioning </w:t>
+      </w:r>
+      <w:r>
+        <w:rPr>
+          <w:rFonts w:ascii="Segoe UI" w:hAnsi="Segoe UI" w:cs="Segoe UI"/>
+        </w:rPr>
+        <w:t>classifiers (Linear SVM, KNN, and Randomized Trees),</w:t>
+      </w:r>
+      <w:r>
+        <w:rPr>
+          <w:rFonts w:ascii="Segoe UI" w:hAnsi="Segoe UI" w:cs="Segoe UI"/>
+        </w:rPr>
+        <w:t xml:space="preserve"> I wanted to try a different type of ensemble method and implement a voting classifier</w:t>
+      </w:r>
+      <w:r>
+        <w:rPr>
+          <w:rFonts w:ascii="Segoe UI" w:hAnsi="Segoe UI" w:cs="Segoe UI"/>
+        </w:rPr>
+        <w:t>.</w:t>
+      </w:r>
+      <w:r>
+        <w:rPr>
+          <w:rFonts w:ascii="Segoe UI" w:hAnsi="Segoe UI" w:cs="Segoe UI"/>
+        </w:rPr>
+        <w:t xml:space="preserve"> </w:t>
+      </w:r>
+      <w:r>
+        <w:rPr>
+          <w:rFonts w:ascii="Segoe UI" w:hAnsi="Segoe UI" w:cs="Segoe UI"/>
+        </w:rPr>
+        <w:t>T</w:t>
+      </w:r>
+      <w:r>
+        <w:rPr>
+          <w:rFonts w:ascii="Segoe UI" w:hAnsi="Segoe UI" w:cs="Segoe UI"/>
+        </w:rPr>
+        <w:t xml:space="preserve">he confusion matrices for both </w:t>
+      </w:r>
+      <w:r>
+        <w:rPr>
+          <w:rFonts w:ascii="Segoe UI" w:hAnsi="Segoe UI" w:cs="Segoe UI"/>
+        </w:rPr>
+        <w:t>KNN and Randomized Trees consistently yielded significantl</w:t>
+      </w:r>
+      <w:r>
+        <w:rPr>
+          <w:rFonts w:ascii="Segoe UI" w:hAnsi="Segoe UI" w:cs="Segoe UI"/>
+        </w:rPr>
+        <w:t>y more false</w:t>
+      </w:r>
+      <w:r>
+        <w:rPr>
+          <w:rFonts w:ascii="Segoe UI" w:hAnsi="Segoe UI" w:cs="Segoe UI"/>
+        </w:rPr>
+        <w:t xml:space="preserve"> </w:t>
+      </w:r>
+      <w:r>
+        <w:rPr>
+          <w:rFonts w:ascii="Segoe UI" w:hAnsi="Segoe UI" w:cs="Segoe UI"/>
+        </w:rPr>
+        <w:t>negatives</w:t>
+      </w:r>
+      <w:r>
+        <w:rPr>
+          <w:rFonts w:ascii="Segoe UI" w:hAnsi="Segoe UI" w:cs="Segoe UI"/>
+        </w:rPr>
+        <w:t xml:space="preserve"> than false </w:t>
+      </w:r>
+      <w:r>
+        <w:rPr>
+          <w:rFonts w:ascii="Segoe UI" w:hAnsi="Segoe UI" w:cs="Segoe UI"/>
+        </w:rPr>
+        <w:t>positives</w:t>
+      </w:r>
+      <w:r>
+        <w:rPr>
+          <w:rFonts w:ascii="Segoe UI" w:hAnsi="Segoe UI" w:cs="Segoe UI"/>
+        </w:rPr>
+        <w:t xml:space="preserve"> giving me doubt a vote would mitigate this.</w:t>
+      </w:r>
+    </w:p>
+    <w:p>
+      <w:pPr>
+        <w:spacing w:after="0" w:line="360" w:lineRule="auto"/>
+        <w:rPr>
+          <w:rFonts w:ascii="Segoe UI" w:hAnsi="Segoe UI" w:cs="Segoe UI"/>
+        </w:rPr>
+      </w:pPr>
+      <w:r>
+        <w:rPr>
+          <w:rFonts w:ascii="Segoe UI" w:hAnsi="Segoe UI" w:cs="Segoe UI"/>
+          <w:b/>
+        </w:rPr>
+        <w:t>Voting Classifier</w:t>
+      </w:r>
+    </w:p>
+    <w:p>
+      <w:pPr>
+        <w:spacing w:after="0" w:line="360" w:lineRule="auto"/>
+        <w:rPr>
+          <w:rFonts w:ascii="Segoe UI" w:hAnsi="Segoe UI" w:cs="Segoe UI"/>
+        </w:rPr>
+      </w:pPr>
+      <w:r>
+        <w:rPr>
+          <w:rFonts w:ascii="Segoe UI" w:hAnsi="Segoe UI" w:cs="Segoe UI"/>
+        </w:rPr>
+        <w:t>The voting classifier was configured to utilize the Linear SVM, KNN, and Randomized Trees classifiers. Due to the high rate of false negatives in the KNN and RT classifiers, I made the voting classifier use a “soft vote”. The linear classifier was parameterized to report probabilities i</w:t>
+      </w:r>
+      <w:r>
+        <w:rPr>
+          <w:rFonts w:ascii="Segoe UI" w:hAnsi="Segoe UI" w:cs="Segoe UI"/>
+        </w:rPr>
+        <w:t xml:space="preserve">nstead of binary classification. Finally, </w:t>
+      </w:r>
+      <w:r>
+        <w:rPr>
+          <w:rFonts w:ascii="Segoe UI" w:hAnsi="Segoe UI" w:cs="Segoe UI"/>
+        </w:rPr>
+        <w:t xml:space="preserve">the voting classifier was tested </w:t>
+      </w:r>
+      <w:r>
+        <w:rPr>
+          <w:rFonts w:ascii="Segoe UI" w:hAnsi="Segoe UI" w:cs="Segoe UI"/>
+        </w:rPr>
+        <w:t xml:space="preserve">on the same sample files, </w:t>
+      </w:r>
+      <w:r>
+        <w:rPr>
+          <w:rFonts w:ascii="Segoe UI" w:hAnsi="Segoe UI" w:cs="Segoe UI"/>
+        </w:rPr>
+        <w:t xml:space="preserve">giving twice the weight to the SVM compared to KNN and RT. </w:t>
+      </w:r>
+      <w:r>
+        <w:rPr>
+          <w:rFonts w:ascii="Segoe UI" w:hAnsi="Segoe UI" w:cs="Segoe UI"/>
+        </w:rPr>
+        <w:t xml:space="preserve"> This yielded a promising result of 93.44% accuracy, with a reduced amount of false positives. I wanted to test this model further and opted to run this classifier on the full S</w:t>
+      </w:r>
+      <w:r>
+        <w:rPr>
+          <w:rFonts w:ascii="Segoe UI" w:hAnsi="Segoe UI" w:cs="Segoe UI"/>
+        </w:rPr>
+        <w:t>VM files, but giving a weight of three to the SVM.</w:t>
+      </w:r>
+      <w:r>
+        <w:rPr>
+          <w:rFonts w:ascii="Segoe UI" w:hAnsi="Segoe UI" w:cs="Segoe UI"/>
+        </w:rPr>
+        <w:t xml:space="preserve"> Unfortunately, after a full hour elapsed, I ended the trial. I ultimately tested the sample files again but with the higher weight on the SVM classifier.</w:t>
+      </w:r>
+    </w:p>
+    <w:p>
+      <w:pPr>
+        <w:spacing w:after="0" w:line="360" w:lineRule="auto"/>
+        <w:jc w:val="center"/>
+        <w:rPr>
+          <w:rFonts w:ascii="Lucida Console" w:hAnsi="Lucida Console" w:cs="Segoe UI"/>
+        </w:rPr>
+      </w:pPr>
+      <w:r>
+        <w:rPr>
+          <w:rFonts w:ascii="Lucida Console" w:hAnsi="Lucida Console" w:cs="Segoe UI"/>
+        </w:rPr>
+        <w:t>Voting Classifier</w:t>
+      </w:r>
+    </w:p>
+    <w:p>
+      <w:pPr>
+        <w:spacing w:after="0" w:line="360" w:lineRule="auto"/>
+        <w:jc w:val="center"/>
+        <w:rPr>
+          <w:rFonts w:ascii="Lucida Console" w:hAnsi="Lucida Console" w:cs="Segoe UI"/>
+        </w:rPr>
+      </w:pPr>
+      <w:r>
+        <w:rPr>
+          <w:rFonts w:ascii="Lucida Console" w:hAnsi="Lucida Console" w:cs="Segoe UI"/>
+        </w:rPr>
+        <w:t>Soft Vote - [SVMx3, KNNx1, RTx1]</w:t>
+      </w:r>
+    </w:p>
+    <w:p>
+      <w:pPr>
+        <w:spacing w:after="0" w:line="360" w:lineRule="auto"/>
+        <w:jc w:val="center"/>
+        <w:rPr>
+          <w:rFonts w:ascii="Lucida Console" w:hAnsi="Lucida Console" w:cs="Segoe UI"/>
+        </w:rPr>
+      </w:pPr>
+      <w:r>
+        <w:rPr>
+          <w:rFonts w:ascii="Lucida Console" w:hAnsi="Lucida Console" w:cs="Segoe UI"/>
+        </w:rPr>
+        <w:t>Testing Data</w:t>
+      </w:r>
+      <w:r>
+        <w:rPr>
+          <w:rFonts w:ascii="Lucida Console" w:hAnsi="Lucida Console" w:cs="Segoe UI"/>
+        </w:rPr>
+        <w:t xml:space="preserve"> (Sample)</w:t>
+      </w:r>
+      <w:r>
+        <w:rPr>
+          <w:rFonts w:ascii="Lucida Console" w:hAnsi="Lucida Console" w:cs="Segoe UI"/>
+        </w:rPr>
+        <w:t>: Day</w:t>
+      </w:r>
+      <w:r>
+        <w:rPr>
+          <w:rFonts w:ascii="Lucida Console" w:hAnsi="Lucida Console" w:cs="Segoe UI"/>
+        </w:rPr>
+        <w:t>0, Day1, Day2</w:t>
+      </w:r>
+    </w:p>
+    <w:p>
+      <w:pPr>
+        <w:spacing w:after="0" w:line="360" w:lineRule="auto"/>
+        <w:jc w:val="center"/>
+        <w:rPr>
+          <w:rFonts w:ascii="Lucida Console" w:hAnsi="Lucida Console" w:cs="Segoe UI"/>
+        </w:rPr>
+      </w:pPr>
+      <w:r>
+        <w:rPr>
+          <w:rFonts w:ascii="Lucida Console" w:hAnsi="Lucida Console" w:cs="Segoe UI"/>
+        </w:rPr>
+        <w:t>Training Data</w:t>
+      </w:r>
+      <w:r>
+        <w:rPr>
+          <w:rFonts w:ascii="Lucida Console" w:hAnsi="Lucida Console" w:cs="Segoe UI"/>
+        </w:rPr>
+        <w:t xml:space="preserve"> (Sample)</w:t>
+      </w:r>
+      <w:r>
+        <w:rPr>
+          <w:rFonts w:ascii="Lucida Console" w:hAnsi="Lucida Console" w:cs="Segoe UI"/>
+        </w:rPr>
+        <w:t>:</w:t>
+      </w:r>
+      <w:r>
+        <w:rPr>
+          <w:rFonts w:ascii="Lucida Console" w:hAnsi="Lucida Console" w:cs="Segoe UI"/>
+        </w:rPr>
+        <w:t xml:space="preserve"> Day0</w:t>
+      </w:r>
+    </w:p>
+    <w:p>
+      <w:pPr>
+        <w:spacing w:after="0" w:line="360" w:lineRule="auto"/>
+        <w:jc w:val="center"/>
+        <w:rPr>
+          <w:rFonts w:ascii="Lucida Console" w:hAnsi="Lucida Console" w:cs="Segoe UI"/>
+        </w:rPr>
+      </w:pPr>
+      <w:r>
+        <w:rPr>
+          <w:rFonts w:ascii="Lucida Console" w:hAnsi="Lucida Console" w:cs="Segoe UI"/>
+        </w:rPr>
+        <w:t>Accuracy: 95.80%</w:t>
+      </w:r>
+    </w:p>
+    <w:p>
+      <w:pPr>
+        <w:spacing w:after="0" w:line="360" w:lineRule="auto"/>
+        <w:rPr>
+          <w:rFonts w:ascii="Segoe UI" w:hAnsi="Segoe UI" w:cs="Segoe UI"/>
+        </w:rPr>
+      </w:pPr>
+      <w:r>
+        <w:rPr>
+          <w:rFonts w:ascii="Segoe UI" w:hAnsi="Segoe UI" w:cs="Segoe UI"/>
+        </w:rPr>
+        <w:t xml:space="preserve">While initially reassuring to see a rise in accuracy, I realized continuing this any further would be pointless. Any further increase of the weight of the SVM classifier would basically just reduce the voting classifier to be equivalent to the linear classifier as it dominated the other classifiers. So I decided to make one last attempt to beat the </w:t>
+      </w:r>
+      <w:r>
+        <w:rPr>
+          <w:rFonts w:ascii="Segoe UI" w:hAnsi="Segoe UI" w:cs="Segoe UI"/>
+        </w:rPr>
+        <w:t xml:space="preserve">linear </w:t>
+      </w:r>
+      <w:r>
+        <w:rPr>
+          <w:rFonts w:ascii="Segoe UI" w:hAnsi="Segoe UI" w:cs="Segoe UI"/>
+        </w:rPr>
+        <w:t xml:space="preserve">SVM classifier with a </w:t>
+      </w:r>
+      <w:r>
+        <w:rPr>
+          <w:rFonts w:ascii="Segoe UI" w:hAnsi="Segoe UI" w:cs="Segoe UI"/>
+        </w:rPr>
+        <w:t>stochastic gradient descent classification.</w:t>
+      </w:r>
+    </w:p>
+    <w:p>
+      <w:pPr>
+        <w:spacing w:after="0" w:line="360" w:lineRule="auto"/>
+        <w:rPr>
+          <w:rFonts w:ascii="Segoe UI" w:hAnsi="Segoe UI" w:cs="Segoe UI"/>
+          <w:b/>
+        </w:rPr>
+      </w:pPr>
+      <w:r>
+        <w:rPr>
+          <w:rFonts w:ascii="Segoe UI" w:hAnsi="Segoe UI" w:cs="Segoe UI"/>
+          <w:b/>
+        </w:rPr>
+        <w:t xml:space="preserve">Stochastic </w:t>
+      </w:r>
+      <w:r>
+        <w:rPr>
+          <w:rFonts w:ascii="Segoe UI" w:hAnsi="Segoe UI" w:cs="Segoe UI"/>
+          <w:b/>
+        </w:rPr>
+        <w:t>Gradient Descent</w:t>
+      </w:r>
+    </w:p>
+    <w:p>
+      <w:pPr>
+        <w:spacing w:after="0" w:line="360" w:lineRule="auto"/>
+        <w:rPr>
+          <w:rFonts w:ascii="Segoe UI" w:hAnsi="Segoe UI" w:cs="Segoe UI"/>
+        </w:rPr>
+      </w:pPr>
       <w:bookmarkStart w:id="0" w:name="_GoBack"/>
       <w:bookmarkEnd w:id="0"/>
     </w:p>

</xml_diff>

<commit_message>
Stochastic Gradient Descent Classifier and Vote
Implemented SGD classifier by itself. Than also made a voting classifier for the linear SVM and SGD.
</commit_message>
<xml_diff>
--- a/Malicious URL Identification.docx
+++ b/Malicious URL Identification.docx
@@ -246,25 +246,7 @@
           <w:color w:val="24292E"/>
           <w:shd w:val="clear" w:color="auto" w:fill="FFFFFF"/>
         </w:rPr>
-        <w:t>The data archive contains 121 independent files. Each is a .</w:t>
-      </w:r>
-      <w:proofErr w:type="spellStart"/>
-      <w:r>
-        <w:rPr>
-          <w:rFonts w:ascii="Segoe UI" w:hAnsi="Segoe UI" w:cs="Segoe UI"/>
-          <w:color w:val="24292E"/>
-          <w:shd w:val="clear" w:color="auto" w:fill="FFFFFF"/>
-        </w:rPr>
-        <w:t>svm</w:t>
-      </w:r>
-      <w:proofErr w:type="spellEnd"/>
-      <w:r>
-        <w:rPr>
-          <w:rFonts w:ascii="Segoe UI" w:hAnsi="Segoe UI" w:cs="Segoe UI"/>
-          <w:color w:val="24292E"/>
-          <w:shd w:val="clear" w:color="auto" w:fill="FFFFFF"/>
-        </w:rPr>
-        <w:t xml:space="preserve"> file corresponding t</w:t>
+        <w:t>The data archive contains 121 independent files. Each is a .svm file corresponding t</w:t>
       </w:r>
       <w:r>
         <w:rPr>
@@ -280,18 +262,8 @@
           <w:color w:val="24292E"/>
           <w:shd w:val="clear" w:color="auto" w:fill="FFFFFF"/>
         </w:rPr>
-        <w:t xml:space="preserve">one day of the dataset, and labeled </w:t>
-      </w:r>
-      <w:proofErr w:type="spellStart"/>
-      <w:r>
-        <w:rPr>
-          <w:rFonts w:ascii="Segoe UI" w:hAnsi="Segoe UI" w:cs="Segoe UI"/>
-          <w:color w:val="24292E"/>
-          <w:shd w:val="clear" w:color="auto" w:fill="FFFFFF"/>
-        </w:rPr>
-        <w:t>DayX.svm</w:t>
-      </w:r>
-      <w:proofErr w:type="spellEnd"/>
+        <w:t>one day of the dataset, and labeled DayX.svm</w:t>
+      </w:r>
       <w:r>
         <w:rPr>
           <w:rFonts w:ascii="Segoe UI" w:hAnsi="Segoe UI" w:cs="Segoe UI"/>
@@ -314,51 +286,15 @@
           <w:color w:val="24292E"/>
           <w:shd w:val="clear" w:color="auto" w:fill="FFFFFF"/>
         </w:rPr>
-        <w:t xml:space="preserve">Each </w:t>
-      </w:r>
-      <w:proofErr w:type="spellStart"/>
-      <w:r>
-        <w:rPr>
-          <w:rFonts w:ascii="Segoe UI" w:hAnsi="Segoe UI" w:cs="Segoe UI"/>
-          <w:color w:val="24292E"/>
-          <w:shd w:val="clear" w:color="auto" w:fill="FFFFFF"/>
-        </w:rPr>
-        <w:t>SVMlight</w:t>
-      </w:r>
-      <w:proofErr w:type="spellEnd"/>
-      <w:r>
-        <w:rPr>
-          <w:rFonts w:ascii="Segoe UI" w:hAnsi="Segoe UI" w:cs="Segoe UI"/>
-          <w:color w:val="24292E"/>
-          <w:shd w:val="clear" w:color="auto" w:fill="FFFFFF"/>
-        </w:rPr>
-        <w:t xml:space="preserve"> file consists of a </w:t>
-      </w:r>
-      <w:proofErr w:type="spellStart"/>
-      <w:r>
-        <w:rPr>
-          <w:rFonts w:ascii="Segoe UI" w:hAnsi="Segoe UI" w:cs="Segoe UI"/>
-          <w:color w:val="24292E"/>
-          <w:shd w:val="clear" w:color="auto" w:fill="FFFFFF"/>
-        </w:rPr>
-        <w:t>S</w:t>
-      </w:r>
-      <w:r>
-        <w:rPr>
-          <w:rFonts w:ascii="Segoe UI" w:hAnsi="Segoe UI" w:cs="Segoe UI"/>
-          <w:color w:val="24292E"/>
-          <w:shd w:val="clear" w:color="auto" w:fill="FFFFFF"/>
-        </w:rPr>
-        <w:t>cipy</w:t>
-      </w:r>
-      <w:proofErr w:type="spellEnd"/>
-      <w:r>
-        <w:rPr>
-          <w:rFonts w:ascii="Segoe UI" w:hAnsi="Segoe UI" w:cs="Segoe UI"/>
-          <w:color w:val="24292E"/>
-          <w:shd w:val="clear" w:color="auto" w:fill="FFFFFF"/>
-        </w:rPr>
-        <w:t xml:space="preserve"> sparse matrix </w:t>
+        <w:t>Each SVMlight file consists of a S</w:t>
+      </w:r>
+      <w:r>
+        <w:rPr>
+          <w:rFonts w:ascii="Segoe UI" w:hAnsi="Segoe UI" w:cs="Segoe UI"/>
+          <w:color w:val="24292E"/>
+          <w:shd w:val="clear" w:color="auto" w:fill="FFFFFF"/>
+        </w:rPr>
+        <w:t xml:space="preserve">cipy sparse matrix </w:t>
       </w:r>
       <w:r>
         <w:rPr>
@@ -376,16 +312,48 @@
         </w:rPr>
         <w:t xml:space="preserve"> </w:t>
       </w:r>
-      <w:proofErr w:type="spellStart"/>
-      <w:r>
-        <w:rPr>
-          <w:rFonts w:ascii="Segoe UI" w:hAnsi="Segoe UI" w:cs="Segoe UI"/>
-          <w:color w:val="24292E"/>
-          <w:shd w:val="clear" w:color="auto" w:fill="FFFFFF"/>
-        </w:rPr>
-        <w:t>Numpy</w:t>
-      </w:r>
-      <w:proofErr w:type="spellEnd"/>
+      <w:r>
+        <w:rPr>
+          <w:rFonts w:ascii="Segoe UI" w:hAnsi="Segoe UI" w:cs="Segoe UI"/>
+          <w:color w:val="24292E"/>
+          <w:shd w:val="clear" w:color="auto" w:fill="FFFFFF"/>
+        </w:rPr>
+        <w:t xml:space="preserve">Numpy </w:t>
+      </w:r>
+      <w:r>
+        <w:rPr>
+          <w:rFonts w:ascii="Segoe UI" w:hAnsi="Segoe UI" w:cs="Segoe UI"/>
+          <w:color w:val="24292E"/>
+          <w:shd w:val="clear" w:color="auto" w:fill="FFFFFF"/>
+        </w:rPr>
+        <w:t xml:space="preserve">ndarray containing the corresponding labels for each data vector. </w:t>
+      </w:r>
+      <w:r>
+        <w:rPr>
+          <w:rFonts w:ascii="Segoe UI" w:hAnsi="Segoe UI" w:cs="Segoe UI"/>
+          <w:color w:val="24292E"/>
+          <w:shd w:val="clear" w:color="auto" w:fill="FFFFFF"/>
+        </w:rPr>
+        <w:t xml:space="preserve">The features are reported to correspond to different values such as if the URL has been reported on blacklists, properties gathered from the associated IP address, WHOIS information, domain name, and even geographic properties. </w:t>
+      </w:r>
+    </w:p>
+    <w:p>
+      <w:pPr>
+        <w:spacing w:after="0" w:line="360" w:lineRule="auto"/>
+        <w:rPr>
+          <w:rFonts w:ascii="Segoe UI" w:hAnsi="Segoe UI" w:cs="Segoe UI"/>
+          <w:color w:val="24292E"/>
+          <w:shd w:val="clear" w:color="auto" w:fill="FFFFFF"/>
+        </w:rPr>
+      </w:pPr>
+      <w:r>
+        <w:rPr>
+          <w:rFonts w:ascii="Segoe UI" w:hAnsi="Segoe UI" w:cs="Segoe UI"/>
+          <w:color w:val="24292E"/>
+          <w:shd w:val="clear" w:color="auto" w:fill="FFFFFF"/>
+        </w:rPr>
+        <w:t>I reviewed three different research papers (appropriately sourced at the end of this report) to see what I could learn about the data set features.</w:t>
+      </w:r>
       <w:r>
         <w:rPr>
           <w:rFonts w:ascii="Segoe UI" w:hAnsi="Segoe UI" w:cs="Segoe UI"/>
@@ -394,84 +362,116 @@
         </w:rPr>
         <w:t xml:space="preserve"> </w:t>
       </w:r>
-      <w:proofErr w:type="spellStart"/>
-      <w:r>
-        <w:rPr>
-          <w:rFonts w:ascii="Segoe UI" w:hAnsi="Segoe UI" w:cs="Segoe UI"/>
-          <w:color w:val="24292E"/>
-          <w:shd w:val="clear" w:color="auto" w:fill="FFFFFF"/>
-        </w:rPr>
-        <w:t>ndarray</w:t>
-      </w:r>
-      <w:proofErr w:type="spellEnd"/>
-      <w:r>
-        <w:rPr>
-          <w:rFonts w:ascii="Segoe UI" w:hAnsi="Segoe UI" w:cs="Segoe UI"/>
-          <w:color w:val="24292E"/>
-          <w:shd w:val="clear" w:color="auto" w:fill="FFFFFF"/>
-        </w:rPr>
-        <w:t xml:space="preserve"> containing the corresponding labels for each data vector. </w:t>
-      </w:r>
-      <w:r>
-        <w:rPr>
-          <w:rFonts w:ascii="Segoe UI" w:hAnsi="Segoe UI" w:cs="Segoe UI"/>
-          <w:color w:val="24292E"/>
-          <w:shd w:val="clear" w:color="auto" w:fill="FFFFFF"/>
-        </w:rPr>
-        <w:t xml:space="preserve">The features are reported to correspond to different values such as if the URL has been reported on blacklists, properties gathered from the associated IP address, WHOIS information, domain name, and even geographic properties. </w:t>
-      </w:r>
-    </w:p>
-    <w:p>
-      <w:pPr>
-        <w:spacing w:after="0" w:line="360" w:lineRule="auto"/>
-        <w:rPr>
-          <w:rFonts w:ascii="Segoe UI" w:hAnsi="Segoe UI" w:cs="Segoe UI"/>
-          <w:color w:val="24292E"/>
-          <w:shd w:val="clear" w:color="auto" w:fill="FFFFFF"/>
-        </w:rPr>
-      </w:pPr>
-      <w:r>
-        <w:rPr>
-          <w:rFonts w:ascii="Segoe UI" w:hAnsi="Segoe UI" w:cs="Segoe UI"/>
-          <w:color w:val="24292E"/>
-          <w:shd w:val="clear" w:color="auto" w:fill="FFFFFF"/>
-        </w:rPr>
-        <w:t>I reviewed three different research papers (appropriately sourced at the end of this report) to see what I could learn about the data set features.</w:t>
-      </w:r>
-      <w:r>
-        <w:rPr>
-          <w:rFonts w:ascii="Segoe UI" w:hAnsi="Segoe UI" w:cs="Segoe UI"/>
-          <w:color w:val="24292E"/>
-          <w:shd w:val="clear" w:color="auto" w:fill="FFFFFF"/>
-        </w:rPr>
-        <w:t xml:space="preserve"> </w:t>
-      </w:r>
-      <w:r>
-        <w:rPr>
-          <w:rFonts w:ascii="Segoe UI" w:hAnsi="Segoe UI" w:cs="Segoe UI"/>
-          <w:color w:val="24292E"/>
-          <w:shd w:val="clear" w:color="auto" w:fill="FFFFFF"/>
-        </w:rPr>
-        <w:t xml:space="preserve">Unfortunately, while all three papers mention generally mention the features, none give specifics on each features exact meaning. I explored the possibility of trying to weight certain features higher than others, but with over 3.2 million features, it became quickly apparent this would not give any worthwhile results. </w:t>
-      </w:r>
-    </w:p>
-    <w:p>
-      <w:pPr>
-        <w:spacing w:after="0" w:line="360" w:lineRule="auto"/>
-        <w:rPr>
-          <w:rFonts w:ascii="Segoe UI" w:hAnsi="Segoe UI" w:cs="Segoe UI"/>
-          <w:color w:val="24292E"/>
-          <w:shd w:val="clear" w:color="auto" w:fill="FFFFFF"/>
-        </w:rPr>
-      </w:pPr>
-      <w:r>
-        <w:rPr>
-          <w:rFonts w:ascii="Segoe UI" w:hAnsi="Segoe UI" w:cs="Segoe UI"/>
-          <w:color w:val="24292E"/>
-          <w:shd w:val="clear" w:color="auto" w:fill="FFFFFF"/>
-        </w:rPr>
-        <w:t>Additionally, upon manual review of the data, I was also able to see that the data had all already been normalized as well. Every feature falls within the range between 0 and 1, many appearing as binary features and some appearing as high precision floats.</w:t>
-      </w:r>
+      <w:r>
+        <w:rPr>
+          <w:rFonts w:ascii="Segoe UI" w:hAnsi="Segoe UI" w:cs="Segoe UI"/>
+          <w:color w:val="24292E"/>
+          <w:shd w:val="clear" w:color="auto" w:fill="FFFFFF"/>
+        </w:rPr>
+        <w:t>Unfortunately, while all three papers generally mention the features, none give specifics on each feature</w:t>
+      </w:r>
+      <w:r>
+        <w:rPr>
+          <w:rFonts w:ascii="Segoe UI" w:hAnsi="Segoe UI" w:cs="Segoe UI"/>
+          <w:color w:val="24292E"/>
+          <w:shd w:val="clear" w:color="auto" w:fill="FFFFFF"/>
+        </w:rPr>
+        <w:t>’</w:t>
+      </w:r>
+      <w:r>
+        <w:rPr>
+          <w:rFonts w:ascii="Segoe UI" w:hAnsi="Segoe UI" w:cs="Segoe UI"/>
+          <w:color w:val="24292E"/>
+          <w:shd w:val="clear" w:color="auto" w:fill="FFFFFF"/>
+        </w:rPr>
+        <w:t>s exact meaning. I explored the possibility of trying to weight certain features higher than others, bu</w:t>
+      </w:r>
+      <w:r>
+        <w:rPr>
+          <w:rFonts w:ascii="Segoe UI" w:hAnsi="Segoe UI" w:cs="Segoe UI"/>
+          <w:color w:val="24292E"/>
+          <w:shd w:val="clear" w:color="auto" w:fill="FFFFFF"/>
+        </w:rPr>
+        <w:t>t with over 3.2 million</w:t>
+      </w:r>
+      <w:r>
+        <w:rPr>
+          <w:rFonts w:ascii="Segoe UI" w:hAnsi="Segoe UI" w:cs="Segoe UI"/>
+          <w:color w:val="24292E"/>
+          <w:shd w:val="clear" w:color="auto" w:fill="FFFFFF"/>
+        </w:rPr>
+        <w:t xml:space="preserve">, it became quickly apparent this would not give any worthwhile results. </w:t>
+      </w:r>
+    </w:p>
+    <w:p>
+      <w:pPr>
+        <w:spacing w:after="0" w:line="360" w:lineRule="auto"/>
+        <w:rPr>
+          <w:rFonts w:ascii="Segoe UI" w:hAnsi="Segoe UI" w:cs="Segoe UI"/>
+          <w:color w:val="24292E"/>
+          <w:shd w:val="clear" w:color="auto" w:fill="FFFFFF"/>
+        </w:rPr>
+      </w:pPr>
+      <w:r>
+        <w:rPr>
+          <w:rFonts w:ascii="Segoe UI" w:hAnsi="Segoe UI" w:cs="Segoe UI"/>
+          <w:color w:val="24292E"/>
+          <w:shd w:val="clear" w:color="auto" w:fill="FFFFFF"/>
+        </w:rPr>
+        <w:t>Additionally, upon manual review of t</w:t>
+      </w:r>
+      <w:r>
+        <w:rPr>
+          <w:rFonts w:ascii="Segoe UI" w:hAnsi="Segoe UI" w:cs="Segoe UI"/>
+          <w:color w:val="24292E"/>
+          <w:shd w:val="clear" w:color="auto" w:fill="FFFFFF"/>
+        </w:rPr>
+        <w:t>he data, I saw that the data had</w:t>
+      </w:r>
+      <w:r>
+        <w:rPr>
+          <w:rFonts w:ascii="Segoe UI" w:hAnsi="Segoe UI" w:cs="Segoe UI"/>
+          <w:color w:val="24292E"/>
+          <w:shd w:val="clear" w:color="auto" w:fill="FFFFFF"/>
+        </w:rPr>
+        <w:t xml:space="preserve"> already been normalized as well. Every feature falls within the range between 0 and 1, many appearing as binary features and some appearing as high precision floats.</w:t>
+      </w:r>
+      <w:r>
+        <w:rPr>
+          <w:rFonts w:ascii="Segoe UI" w:hAnsi="Segoe UI" w:cs="Segoe UI"/>
+          <w:color w:val="24292E"/>
+          <w:shd w:val="clear" w:color="auto" w:fill="FFFFFF"/>
+        </w:rPr>
+        <w:t xml:space="preserve"> From this exam</w:t>
+      </w:r>
+      <w:r>
+        <w:rPr>
+          <w:rFonts w:ascii="Segoe UI" w:hAnsi="Segoe UI" w:cs="Segoe UI"/>
+          <w:color w:val="24292E"/>
+          <w:shd w:val="clear" w:color="auto" w:fill="FFFFFF"/>
+        </w:rPr>
+        <w:t>ination, I decided to not perform any scaling or transformations to the vector.</w:t>
+      </w:r>
+    </w:p>
+    <w:p>
+      <w:pPr>
+        <w:spacing w:after="0" w:line="360" w:lineRule="auto"/>
+        <w:rPr>
+          <w:rFonts w:ascii="Segoe UI" w:hAnsi="Segoe UI" w:cs="Segoe UI"/>
+          <w:color w:val="24292E"/>
+          <w:shd w:val="clear" w:color="auto" w:fill="FFFFFF"/>
+        </w:rPr>
+      </w:pPr>
+    </w:p>
+    <w:p>
+      <w:pPr>
+        <w:spacing w:after="0" w:line="360" w:lineRule="auto"/>
+        <w:rPr>
+          <w:rFonts w:ascii="Segoe UI" w:hAnsi="Segoe UI" w:cs="Segoe UI"/>
+          <w:color w:val="24292E"/>
+          <w:shd w:val="clear" w:color="auto" w:fill="FFFFFF"/>
+        </w:rPr>
+      </w:pPr>
     </w:p>
     <w:p>
       <w:pPr>
@@ -491,6 +491,7 @@
           <w:sz w:val="24"/>
           <w:shd w:val="clear" w:color="auto" w:fill="FFFFFF"/>
         </w:rPr>
+        <w:lastRenderedPageBreak/>
         <w:t>Evaluation Process</w:t>
       </w:r>
     </w:p>
@@ -505,7 +506,19 @@
         <w:rPr>
           <w:rFonts w:ascii="Segoe UI" w:hAnsi="Segoe UI" w:cs="Segoe UI"/>
         </w:rPr>
-        <w:t xml:space="preserve">The dataset was immediately segregated for training and testing. The first 90 days of the data was taken for training. The files corresponding with days </w:t>
+        <w:t xml:space="preserve">The dataset was immediately segregated for training and testing. The first 90 days </w:t>
+      </w:r>
+      <w:r>
+        <w:rPr>
+          <w:rFonts w:ascii="Segoe UI" w:hAnsi="Segoe UI" w:cs="Segoe UI"/>
+        </w:rPr>
+        <w:t xml:space="preserve">(Day0 – Day89) </w:t>
+      </w:r>
+      <w:r>
+        <w:rPr>
+          <w:rFonts w:ascii="Segoe UI" w:hAnsi="Segoe UI" w:cs="Segoe UI"/>
+        </w:rPr>
+        <w:t xml:space="preserve">of the data was taken for training. The files corresponding with days </w:t>
       </w:r>
       <w:r>
         <w:rPr>
@@ -517,50 +530,31 @@
         <w:rPr>
           <w:rFonts w:ascii="Segoe UI" w:hAnsi="Segoe UI" w:cs="Segoe UI"/>
         </w:rPr>
-        <w:t xml:space="preserve">-120 were moved to a different </w:t>
-      </w:r>
-      <w:r>
-        <w:rPr>
-          <w:rFonts w:ascii="Segoe UI" w:hAnsi="Segoe UI" w:cs="Segoe UI"/>
-        </w:rPr>
-        <w:lastRenderedPageBreak/>
-        <w:t xml:space="preserve">location to be used exclusively for testing. Most statements of accuracy in this report should be taken as a close estimate for the performance, unless explicitly stated otherwise. Due to the sheer size of the working dataset, I was unable to run full tests </w:t>
-      </w:r>
-      <w:r>
-        <w:rPr>
-          <w:rFonts w:ascii="Segoe UI" w:hAnsi="Segoe UI" w:cs="Segoe UI"/>
-        </w:rPr>
-        <w:t>(i.e. training all 90 days, and testing all 31</w:t>
-      </w:r>
-      <w:r>
-        <w:rPr>
-          <w:rFonts w:ascii="Segoe UI" w:hAnsi="Segoe UI" w:cs="Segoe UI"/>
-        </w:rPr>
-        <w:t xml:space="preserve"> days</w:t>
-      </w:r>
-      <w:r>
-        <w:rPr>
-          <w:rFonts w:ascii="Segoe UI" w:hAnsi="Segoe UI" w:cs="Segoe UI"/>
-        </w:rPr>
-        <w:t xml:space="preserve">) every single time I made a change to classifiers </w:t>
-      </w:r>
-      <w:r>
-        <w:rPr>
-          <w:rFonts w:ascii="Segoe UI" w:hAnsi="Segoe UI" w:cs="Segoe UI"/>
-        </w:rPr>
-        <w:t>as the ful</w:t>
-      </w:r>
-      <w:r>
-        <w:rPr>
-          <w:rFonts w:ascii="Segoe UI" w:hAnsi="Segoe UI" w:cs="Segoe UI"/>
-        </w:rPr>
-        <w:t>l test would take several hours to complete depending on the classifier</w:t>
-      </w:r>
-      <w:r>
-        <w:rPr>
-          <w:rFonts w:ascii="Segoe UI" w:hAnsi="Segoe UI" w:cs="Segoe UI"/>
-        </w:rPr>
-        <w:t xml:space="preserve">. Instead, training and testing was done by taking stochastic subsets of the data. </w:t>
+        <w:t>-120 were moved to a different location to be used exclusively for testing. Most statements of accuracy in this report should be taken as a close estimate for the performance, unless explicitly stated otherwise. Due to the sheer size of the working dataset,</w:t>
+      </w:r>
+      <w:r>
+        <w:rPr>
+          <w:rFonts w:ascii="Segoe UI" w:hAnsi="Segoe UI" w:cs="Segoe UI"/>
+        </w:rPr>
+        <w:t xml:space="preserve"> I was unable to run full tests, as in training on all 90 files and testing on all 31</w:t>
+      </w:r>
+      <w:r>
+        <w:rPr>
+          <w:rFonts w:ascii="Segoe UI" w:hAnsi="Segoe UI" w:cs="Segoe UI"/>
+        </w:rPr>
+        <w:t xml:space="preserve"> files</w:t>
+      </w:r>
+      <w:r>
+        <w:rPr>
+          <w:rFonts w:ascii="Segoe UI" w:hAnsi="Segoe UI" w:cs="Segoe UI"/>
+        </w:rPr>
+        <w:t xml:space="preserve">. </w:t>
+      </w:r>
+      <w:r>
+        <w:rPr>
+          <w:rFonts w:ascii="Segoe UI" w:hAnsi="Segoe UI" w:cs="Segoe UI"/>
+        </w:rPr>
+        <w:t xml:space="preserve">Instead, training and testing was done by taking stochastic subsets of the data. </w:t>
       </w:r>
       <w:r>
         <w:rPr>
@@ -597,7 +591,19 @@
         <w:rPr>
           <w:rFonts w:ascii="Segoe UI" w:hAnsi="Segoe UI" w:cs="Segoe UI"/>
         </w:rPr>
-        <w:t xml:space="preserve"> one four integer array to select training files and a two integer array to select testi</w:t>
+        <w:t xml:space="preserve"> one integer array</w:t>
+      </w:r>
+      <w:r>
+        <w:rPr>
+          <w:rFonts w:ascii="Segoe UI" w:hAnsi="Segoe UI" w:cs="Segoe UI"/>
+        </w:rPr>
+        <w:t xml:space="preserve"> to select training files and another i</w:t>
+      </w:r>
+      <w:r>
+        <w:rPr>
+          <w:rFonts w:ascii="Segoe UI" w:hAnsi="Segoe UI" w:cs="Segoe UI"/>
+        </w:rPr>
+        <w:t>nteger array to select testi</w:t>
       </w:r>
       <w:r>
         <w:rPr>
@@ -639,42 +645,32 @@
     <w:p>
       <w:pPr>
         <w:spacing w:after="0" w:line="360" w:lineRule="auto"/>
+        <w:rPr>
+          <w:rFonts w:ascii="Segoe UI" w:hAnsi="Segoe UI" w:cs="Segoe UI"/>
+        </w:rPr>
+      </w:pPr>
+      <w:r>
         <w:rPr>
           <w:rFonts w:ascii="Segoe UI" w:hAnsi="Segoe UI" w:cs="Segoe UI"/>
           <w:b/>
           <w:sz w:val="24"/>
         </w:rPr>
-      </w:pPr>
-    </w:p>
-    <w:p>
-      <w:pPr>
-        <w:spacing w:after="0" w:line="360" w:lineRule="auto"/>
-        <w:rPr>
-          <w:rFonts w:ascii="Segoe UI" w:hAnsi="Segoe UI" w:cs="Segoe UI"/>
-        </w:rPr>
-      </w:pPr>
-      <w:r>
+        <w:t>Process and Results</w:t>
+      </w:r>
+    </w:p>
+    <w:p>
+      <w:pPr>
+        <w:spacing w:after="0" w:line="360" w:lineRule="auto"/>
         <w:rPr>
           <w:rFonts w:ascii="Segoe UI" w:hAnsi="Segoe UI" w:cs="Segoe UI"/>
           <w:b/>
-          <w:sz w:val="24"/>
-        </w:rPr>
-        <w:t>Process and Results</w:t>
-      </w:r>
-    </w:p>
-    <w:p>
-      <w:pPr>
-        <w:spacing w:after="0" w:line="360" w:lineRule="auto"/>
+        </w:rPr>
+      </w:pPr>
+      <w:r>
         <w:rPr>
           <w:rFonts w:ascii="Segoe UI" w:hAnsi="Segoe UI" w:cs="Segoe UI"/>
           <w:b/>
         </w:rPr>
-      </w:pPr>
-      <w:r>
-        <w:rPr>
-          <w:rFonts w:ascii="Segoe UI" w:hAnsi="Segoe UI" w:cs="Segoe UI"/>
-          <w:b/>
-        </w:rPr>
         <w:t>SVM Classifier</w:t>
       </w:r>
     </w:p>
@@ -689,13 +685,31 @@
         <w:rPr>
           <w:rFonts w:ascii="Segoe UI" w:hAnsi="Segoe UI" w:cs="Segoe UI"/>
         </w:rPr>
-        <w:t xml:space="preserve">The first objective was to establish a bare minimal baseline of classifier. I first tested </w:t>
-      </w:r>
-      <w:r>
-        <w:rPr>
-          <w:rFonts w:ascii="Segoe UI" w:hAnsi="Segoe UI" w:cs="Segoe UI"/>
-        </w:rPr>
-        <w:t xml:space="preserve">used the sample files to test </w:t>
+        <w:t>The first objective was to esta</w:t>
+      </w:r>
+      <w:r>
+        <w:rPr>
+          <w:rFonts w:ascii="Segoe UI" w:hAnsi="Segoe UI" w:cs="Segoe UI"/>
+        </w:rPr>
+        <w:t>blish a bare minimal baseline</w:t>
+      </w:r>
+      <w:r>
+        <w:rPr>
+          <w:rFonts w:ascii="Segoe UI" w:hAnsi="Segoe UI" w:cs="Segoe UI"/>
+        </w:rPr>
+        <w:t xml:space="preserve">. I first tested </w:t>
+      </w:r>
+      <w:r>
+        <w:rPr>
+          <w:rFonts w:ascii="Segoe UI" w:hAnsi="Segoe UI" w:cs="Segoe UI"/>
+        </w:rPr>
+        <w:t>using</w:t>
+      </w:r>
+      <w:r>
+        <w:rPr>
+          <w:rFonts w:ascii="Segoe UI" w:hAnsi="Segoe UI" w:cs="Segoe UI"/>
+        </w:rPr>
+        <w:t xml:space="preserve"> the sample files to test </w:t>
       </w:r>
       <w:r>
         <w:rPr>
@@ -719,14 +733,7 @@
     <w:p>
       <w:pPr>
         <w:spacing w:after="0" w:line="360" w:lineRule="auto"/>
-        <w:rPr>
-          <w:rFonts w:ascii="Lucida Console" w:hAnsi="Lucida Console" w:cs="Segoe UI"/>
-        </w:rPr>
-      </w:pPr>
-    </w:p>
-    <w:p>
-      <w:pPr>
-        <w:spacing w:after="0" w:line="360" w:lineRule="auto"/>
+        <w:jc w:val="center"/>
         <w:rPr>
           <w:rFonts w:ascii="Lucida Console" w:hAnsi="Lucida Console" w:cs="Segoe UI"/>
         </w:rPr>
@@ -765,6 +772,7 @@
     <w:p>
       <w:pPr>
         <w:spacing w:after="0" w:line="360" w:lineRule="auto"/>
+        <w:jc w:val="center"/>
         <w:rPr>
           <w:rFonts w:ascii="Lucida Console" w:hAnsi="Lucida Console" w:cs="Segoe UI"/>
         </w:rPr>
@@ -779,40 +787,23 @@
         <w:rPr>
           <w:rFonts w:ascii="Lucida Console" w:hAnsi="Lucida Console" w:cs="Segoe UI"/>
         </w:rPr>
-        <w:t>(</w:t>
-      </w:r>
-      <w:r>
-        <w:rPr>
-          <w:rFonts w:ascii="Lucida Console" w:hAnsi="Lucida Console" w:cs="Segoe UI"/>
-        </w:rPr>
-        <w:t>Sample</w:t>
-      </w:r>
-      <w:r>
-        <w:rPr>
-          <w:rFonts w:ascii="Lucida Console" w:hAnsi="Lucida Console" w:cs="Segoe UI"/>
-        </w:rPr>
-        <w:t>)</w:t>
-      </w:r>
-      <w:r>
-        <w:rPr>
-          <w:rFonts w:ascii="Lucida Console" w:hAnsi="Lucida Console" w:cs="Segoe UI"/>
-        </w:rPr>
-        <w:t xml:space="preserve"> Day90</w:t>
-      </w:r>
-    </w:p>
-    <w:p>
-      <w:pPr>
-        <w:spacing w:after="0" w:line="360" w:lineRule="auto"/>
-        <w:rPr>
-          <w:rFonts w:ascii="Lucida Console" w:hAnsi="Lucida Console" w:cs="Segoe UI"/>
-        </w:rPr>
-      </w:pPr>
-      <w:r>
-        <w:rPr>
-          <w:rFonts w:ascii="Segoe UI" w:hAnsi="Segoe UI" w:cs="Segoe UI"/>
-        </w:rPr>
-        <w:tab/>
-      </w:r>
+        <w:t xml:space="preserve">(Sample) </w:t>
+      </w:r>
+      <w:r>
+        <w:rPr>
+          <w:rFonts w:ascii="Lucida Console" w:hAnsi="Lucida Console" w:cs="Segoe UI"/>
+        </w:rPr>
+        <w:t>Day90</w:t>
+      </w:r>
+    </w:p>
+    <w:p>
+      <w:pPr>
+        <w:spacing w:after="0" w:line="360" w:lineRule="auto"/>
+        <w:jc w:val="center"/>
+        <w:rPr>
+          <w:rFonts w:ascii="Lucida Console" w:hAnsi="Lucida Console" w:cs="Segoe UI"/>
+        </w:rPr>
+      </w:pPr>
       <w:r>
         <w:rPr>
           <w:rFonts w:ascii="Lucida Console" w:hAnsi="Lucida Console" w:cs="Segoe UI"/>
@@ -829,36 +820,30 @@
     <w:p>
       <w:pPr>
         <w:spacing w:after="0" w:line="360" w:lineRule="auto"/>
-        <w:rPr>
-          <w:rFonts w:ascii="Lucida Console" w:hAnsi="Lucida Console" w:cs="Segoe UI"/>
-        </w:rPr>
-      </w:pPr>
-      <w:r>
-        <w:rPr>
-          <w:rFonts w:ascii="Lucida Console" w:hAnsi="Lucida Console" w:cs="Segoe UI"/>
-        </w:rPr>
-        <w:tab/>
+        <w:jc w:val="center"/>
+        <w:rPr>
+          <w:rFonts w:ascii="Lucida Console" w:hAnsi="Lucida Console" w:cs="Segoe UI"/>
+        </w:rPr>
+      </w:pPr>
+      <w:r>
+        <w:rPr>
+          <w:rFonts w:ascii="Lucida Console" w:hAnsi="Lucida Console" w:cs="Segoe UI"/>
+        </w:rPr>
         <w:t>Linear: 97.03%</w:t>
       </w:r>
-      <w:r>
-        <w:rPr>
-          <w:rFonts w:ascii="Lucida Console" w:hAnsi="Lucida Console" w:cs="Segoe UI"/>
-        </w:rPr>
-        <w:t xml:space="preserve"> </w:t>
-      </w:r>
-    </w:p>
-    <w:p>
-      <w:pPr>
-        <w:spacing w:after="0" w:line="360" w:lineRule="auto"/>
-        <w:rPr>
-          <w:rFonts w:ascii="Lucida Console" w:hAnsi="Lucida Console" w:cs="Segoe UI"/>
-        </w:rPr>
-      </w:pPr>
-      <w:r>
-        <w:rPr>
-          <w:rFonts w:ascii="Lucida Console" w:hAnsi="Lucida Console" w:cs="Segoe UI"/>
-        </w:rPr>
-        <w:tab/>
+    </w:p>
+    <w:p>
+      <w:pPr>
+        <w:spacing w:after="0" w:line="360" w:lineRule="auto"/>
+        <w:jc w:val="center"/>
+        <w:rPr>
+          <w:rFonts w:ascii="Lucida Console" w:hAnsi="Lucida Console" w:cs="Segoe UI"/>
+        </w:rPr>
+      </w:pPr>
+      <w:r>
+        <w:rPr>
+          <w:rFonts w:ascii="Lucida Console" w:hAnsi="Lucida Console" w:cs="Segoe UI"/>
+        </w:rPr>
         <w:t>Poly (5</w:t>
       </w:r>
       <w:r>
@@ -871,15 +856,15 @@
     <w:p>
       <w:pPr>
         <w:spacing w:after="0" w:line="360" w:lineRule="auto"/>
-        <w:rPr>
-          <w:rFonts w:ascii="Lucida Console" w:hAnsi="Lucida Console" w:cs="Segoe UI"/>
-        </w:rPr>
-      </w:pPr>
-      <w:r>
-        <w:rPr>
-          <w:rFonts w:ascii="Lucida Console" w:hAnsi="Lucida Console" w:cs="Segoe UI"/>
-        </w:rPr>
-        <w:tab/>
+        <w:jc w:val="center"/>
+        <w:rPr>
+          <w:rFonts w:ascii="Lucida Console" w:hAnsi="Lucida Console" w:cs="Segoe UI"/>
+        </w:rPr>
+      </w:pPr>
+      <w:r>
+        <w:rPr>
+          <w:rFonts w:ascii="Lucida Console" w:hAnsi="Lucida Console" w:cs="Segoe UI"/>
+        </w:rPr>
         <w:t>Sigmoid: 69.23%</w:t>
       </w:r>
     </w:p>
@@ -930,6 +915,51 @@
           <w:rFonts w:ascii="Lucida Console" w:hAnsi="Lucida Console" w:cs="Segoe UI"/>
         </w:rPr>
         <w:lastRenderedPageBreak/>
+        <w:t>Linear SVM Classifier</w:t>
+      </w:r>
+    </w:p>
+    <w:p>
+      <w:pPr>
+        <w:spacing w:after="0" w:line="360" w:lineRule="auto"/>
+        <w:jc w:val="center"/>
+        <w:rPr>
+          <w:rFonts w:ascii="Lucida Console" w:hAnsi="Lucida Console" w:cs="Segoe UI"/>
+        </w:rPr>
+      </w:pPr>
+      <w:r>
+        <w:rPr>
+          <w:rFonts w:ascii="Lucida Console" w:hAnsi="Lucida Console" w:cs="Segoe UI"/>
+        </w:rPr>
+        <w:t>Training Data: Day0, Day1, Day2</w:t>
+      </w:r>
+    </w:p>
+    <w:p>
+      <w:pPr>
+        <w:spacing w:after="0" w:line="360" w:lineRule="auto"/>
+        <w:jc w:val="center"/>
+        <w:rPr>
+          <w:rFonts w:ascii="Lucida Console" w:hAnsi="Lucida Console" w:cs="Segoe UI"/>
+        </w:rPr>
+      </w:pPr>
+      <w:r>
+        <w:rPr>
+          <w:rFonts w:ascii="Lucida Console" w:hAnsi="Lucida Console" w:cs="Segoe UI"/>
+        </w:rPr>
+        <w:t>Testing Data: Day90</w:t>
+      </w:r>
+    </w:p>
+    <w:p>
+      <w:pPr>
+        <w:spacing w:after="0" w:line="360" w:lineRule="auto"/>
+        <w:jc w:val="center"/>
+        <w:rPr>
+          <w:rFonts w:ascii="Lucida Console" w:hAnsi="Lucida Console" w:cs="Segoe UI"/>
+        </w:rPr>
+      </w:pPr>
+      <w:r>
+        <w:rPr>
+          <w:rFonts w:ascii="Lucida Console" w:hAnsi="Lucida Console" w:cs="Segoe UI"/>
+        </w:rPr>
         <w:t>Accuracy: 97.86%</w:t>
       </w:r>
     </w:p>
@@ -1523,30 +1553,185 @@
         <w:rPr>
           <w:rFonts w:ascii="Segoe UI" w:hAnsi="Segoe UI" w:cs="Segoe UI"/>
         </w:rPr>
-        <w:t xml:space="preserve"> using </w:t>
-      </w:r>
-      <w:proofErr w:type="spellStart"/>
-      <w:r>
-        <w:rPr>
-          <w:rFonts w:ascii="Segoe UI" w:hAnsi="Segoe UI" w:cs="Segoe UI"/>
-        </w:rPr>
-        <w:t>SciKit</w:t>
-      </w:r>
-      <w:proofErr w:type="spellEnd"/>
+        <w:t xml:space="preserve"> using scikit-l</w:t>
+      </w:r>
+      <w:r>
+        <w:rPr>
+          <w:rFonts w:ascii="Segoe UI" w:hAnsi="Segoe UI" w:cs="Segoe UI"/>
+        </w:rPr>
+        <w:t xml:space="preserve">earn’s </w:t>
+      </w:r>
+      <w:r>
+        <w:rPr>
+          <w:rFonts w:ascii="Segoe UI" w:hAnsi="Segoe UI" w:cs="Segoe UI"/>
+        </w:rPr>
+        <w:t>forest of randomized trees classifier.</w:t>
+      </w:r>
       <w:r>
         <w:rPr>
           <w:rFonts w:ascii="Segoe UI" w:hAnsi="Segoe UI" w:cs="Segoe UI"/>
         </w:rPr>
         <w:t xml:space="preserve"> </w:t>
       </w:r>
-      <w:proofErr w:type="spellStart"/>
-      <w:r>
-        <w:rPr>
-          <w:rFonts w:ascii="Segoe UI" w:hAnsi="Segoe UI" w:cs="Segoe UI"/>
-        </w:rPr>
-        <w:t>Learn’s</w:t>
-      </w:r>
-      <w:proofErr w:type="spellEnd"/>
+    </w:p>
+    <w:p>
+      <w:pPr>
+        <w:spacing w:after="0" w:line="360" w:lineRule="auto"/>
+        <w:jc w:val="center"/>
+        <w:rPr>
+          <w:rFonts w:ascii="Lucida Console" w:hAnsi="Lucida Console" w:cs="Segoe UI"/>
+        </w:rPr>
+      </w:pPr>
+      <w:r>
+        <w:rPr>
+          <w:rFonts w:ascii="Lucida Console" w:hAnsi="Lucida Console" w:cs="Segoe UI"/>
+        </w:rPr>
+        <w:t>Random Forest Classifier</w:t>
+      </w:r>
+    </w:p>
+    <w:p>
+      <w:pPr>
+        <w:spacing w:after="0" w:line="360" w:lineRule="auto"/>
+        <w:jc w:val="center"/>
+        <w:rPr>
+          <w:rFonts w:ascii="Lucida Console" w:hAnsi="Lucida Console" w:cs="Segoe UI"/>
+        </w:rPr>
+      </w:pPr>
+      <w:r>
+        <w:rPr>
+          <w:rFonts w:ascii="Lucida Console" w:hAnsi="Lucida Console" w:cs="Segoe UI"/>
+        </w:rPr>
+        <w:t>Training (Sample): Day0, Day1, Day2</w:t>
+      </w:r>
+    </w:p>
+    <w:p>
+      <w:pPr>
+        <w:spacing w:after="0" w:line="360" w:lineRule="auto"/>
+        <w:jc w:val="center"/>
+        <w:rPr>
+          <w:rFonts w:ascii="Lucida Console" w:hAnsi="Lucida Console" w:cs="Segoe UI"/>
+        </w:rPr>
+      </w:pPr>
+      <w:r>
+        <w:rPr>
+          <w:rFonts w:ascii="Lucida Console" w:hAnsi="Lucida Console" w:cs="Segoe UI"/>
+        </w:rPr>
+        <w:t>Testing (Sample): Day 90</w:t>
+      </w:r>
+    </w:p>
+    <w:p>
+      <w:pPr>
+        <w:spacing w:after="0" w:line="360" w:lineRule="auto"/>
+        <w:jc w:val="center"/>
+        <w:rPr>
+          <w:rFonts w:ascii="Lucida Console" w:hAnsi="Lucida Console" w:cs="Segoe UI"/>
+        </w:rPr>
+      </w:pPr>
+      <w:r>
+        <w:rPr>
+          <w:rFonts w:ascii="Lucida Console" w:hAnsi="Lucida Console" w:cs="Segoe UI"/>
+        </w:rPr>
+        <w:t>RFC (5 estimators): 90.53%</w:t>
+      </w:r>
+    </w:p>
+    <w:p>
+      <w:pPr>
+        <w:spacing w:after="0" w:line="360" w:lineRule="auto"/>
+        <w:jc w:val="center"/>
+        <w:rPr>
+          <w:rFonts w:ascii="Lucida Console" w:hAnsi="Lucida Console" w:cs="Segoe UI"/>
+        </w:rPr>
+      </w:pPr>
+      <w:r>
+        <w:rPr>
+          <w:rFonts w:ascii="Lucida Console" w:hAnsi="Lucida Console" w:cs="Segoe UI"/>
+        </w:rPr>
+        <w:t>RFC (7 estimators): 93.43%</w:t>
+      </w:r>
+    </w:p>
+    <w:p>
+      <w:pPr>
+        <w:spacing w:after="0" w:line="360" w:lineRule="auto"/>
+        <w:jc w:val="center"/>
+        <w:rPr>
+          <w:rFonts w:ascii="Lucida Console" w:hAnsi="Lucida Console" w:cs="Segoe UI"/>
+        </w:rPr>
+      </w:pPr>
+      <w:r>
+        <w:rPr>
+          <w:rFonts w:ascii="Lucida Console" w:hAnsi="Lucida Console" w:cs="Segoe UI"/>
+        </w:rPr>
+        <w:t xml:space="preserve">RFC (15 estimators): </w:t>
+      </w:r>
+      <w:r>
+        <w:rPr>
+          <w:rFonts w:ascii="Lucida Console" w:hAnsi="Lucida Console" w:cs="Segoe UI"/>
+        </w:rPr>
+        <w:t>92.70%</w:t>
+      </w:r>
+    </w:p>
+    <w:p>
+      <w:pPr>
+        <w:spacing w:after="0" w:line="360" w:lineRule="auto"/>
+        <w:rPr>
+          <w:rFonts w:ascii="Segoe UI" w:hAnsi="Segoe UI" w:cs="Segoe UI"/>
+        </w:rPr>
+      </w:pPr>
+      <w:r>
+        <w:rPr>
+          <w:rFonts w:ascii="Segoe UI" w:hAnsi="Segoe UI" w:cs="Segoe UI"/>
+        </w:rPr>
+        <w:t xml:space="preserve">As can be seen from the data, the RFC actually performed worse as I increased the amount of random estimators past a certain threshold. </w:t>
+      </w:r>
+      <w:r>
+        <w:rPr>
+          <w:rFonts w:ascii="Segoe UI" w:hAnsi="Segoe UI" w:cs="Segoe UI"/>
+        </w:rPr>
+        <w:t xml:space="preserve">I also tried a quick experiment with “extremely randomized trees”, similar to the forest of randomized trees but instead draws threshold splits at </w:t>
+      </w:r>
+      <w:r>
+        <w:rPr>
+          <w:rFonts w:ascii="Segoe UI" w:hAnsi="Segoe UI" w:cs="Segoe UI"/>
+        </w:rPr>
+        <w:lastRenderedPageBreak/>
+        <w:t>random instead of computing a best split. However, this experiment performed under identical parameters and with 8 estimators performed slightly worse with an 88.67% success rate</w:t>
+      </w:r>
+      <w:r>
+        <w:rPr>
+          <w:rFonts w:ascii="Segoe UI" w:hAnsi="Segoe UI" w:cs="Segoe UI"/>
+        </w:rPr>
+        <w:t>, so no further experimentation with that classifier was attempted</w:t>
+      </w:r>
+      <w:r>
+        <w:rPr>
+          <w:rFonts w:ascii="Segoe UI" w:hAnsi="Segoe UI" w:cs="Segoe UI"/>
+        </w:rPr>
+        <w:t xml:space="preserve">. At this point, now equipped with three different </w:t>
+      </w:r>
+      <w:r>
+        <w:rPr>
+          <w:rFonts w:ascii="Segoe UI" w:hAnsi="Segoe UI" w:cs="Segoe UI"/>
+        </w:rPr>
+        <w:t xml:space="preserve">reasonably functioning </w:t>
+      </w:r>
+      <w:r>
+        <w:rPr>
+          <w:rFonts w:ascii="Segoe UI" w:hAnsi="Segoe UI" w:cs="Segoe UI"/>
+        </w:rPr>
+        <w:t>classifiers (Linear SVM, KNN, and Randomized Trees),</w:t>
+      </w:r>
+      <w:r>
+        <w:rPr>
+          <w:rFonts w:ascii="Segoe UI" w:hAnsi="Segoe UI" w:cs="Segoe UI"/>
+        </w:rPr>
+        <w:t xml:space="preserve"> I wanted to try a different type of ensemble method and implement a voting classifier</w:t>
+      </w:r>
+      <w:r>
+        <w:rPr>
+          <w:rFonts w:ascii="Segoe UI" w:hAnsi="Segoe UI" w:cs="Segoe UI"/>
+        </w:rPr>
+        <w:t>.</w:t>
+      </w:r>
       <w:r>
         <w:rPr>
           <w:rFonts w:ascii="Segoe UI" w:hAnsi="Segoe UI" w:cs="Segoe UI"/>
@@ -1557,7 +1742,25 @@
         <w:rPr>
           <w:rFonts w:ascii="Segoe UI" w:hAnsi="Segoe UI" w:cs="Segoe UI"/>
         </w:rPr>
-        <w:t>forest of randomized trees classifier.</w:t>
+        <w:t>T</w:t>
+      </w:r>
+      <w:r>
+        <w:rPr>
+          <w:rFonts w:ascii="Segoe UI" w:hAnsi="Segoe UI" w:cs="Segoe UI"/>
+        </w:rPr>
+        <w:t xml:space="preserve">he confusion matrices for both </w:t>
+      </w:r>
+      <w:r>
+        <w:rPr>
+          <w:rFonts w:ascii="Segoe UI" w:hAnsi="Segoe UI" w:cs="Segoe UI"/>
+        </w:rPr>
+        <w:t>KNN and Randomized Trees consistently yielded significantl</w:t>
+      </w:r>
+      <w:r>
+        <w:rPr>
+          <w:rFonts w:ascii="Segoe UI" w:hAnsi="Segoe UI" w:cs="Segoe UI"/>
+        </w:rPr>
+        <w:t>y more false</w:t>
       </w:r>
       <w:r>
         <w:rPr>
@@ -1565,224 +1768,773 @@
         </w:rPr>
         <w:t xml:space="preserve"> </w:t>
       </w:r>
-    </w:p>
-    <w:p>
-      <w:pPr>
-        <w:spacing w:after="0" w:line="360" w:lineRule="auto"/>
-        <w:jc w:val="center"/>
-        <w:rPr>
-          <w:rFonts w:ascii="Lucida Console" w:hAnsi="Lucida Console" w:cs="Segoe UI"/>
-        </w:rPr>
-      </w:pPr>
-      <w:r>
-        <w:rPr>
-          <w:rFonts w:ascii="Lucida Console" w:hAnsi="Lucida Console" w:cs="Segoe UI"/>
-        </w:rPr>
-        <w:t>Random Forest Classifier</w:t>
-      </w:r>
-    </w:p>
-    <w:p>
-      <w:pPr>
-        <w:spacing w:after="0" w:line="360" w:lineRule="auto"/>
-        <w:jc w:val="center"/>
-        <w:rPr>
-          <w:rFonts w:ascii="Lucida Console" w:hAnsi="Lucida Console" w:cs="Segoe UI"/>
-        </w:rPr>
-      </w:pPr>
-      <w:r>
-        <w:rPr>
-          <w:rFonts w:ascii="Lucida Console" w:hAnsi="Lucida Console" w:cs="Segoe UI"/>
-        </w:rPr>
-        <w:t>Training (Sample): Day0, Day1, Day2</w:t>
-      </w:r>
-    </w:p>
-    <w:p>
-      <w:pPr>
-        <w:spacing w:after="0" w:line="360" w:lineRule="auto"/>
-        <w:jc w:val="center"/>
-        <w:rPr>
-          <w:rFonts w:ascii="Lucida Console" w:hAnsi="Lucida Console" w:cs="Segoe UI"/>
-        </w:rPr>
-      </w:pPr>
-      <w:r>
-        <w:rPr>
-          <w:rFonts w:ascii="Lucida Console" w:hAnsi="Lucida Console" w:cs="Segoe UI"/>
-        </w:rPr>
-        <w:t>Testing (Sample): Day 90</w:t>
-      </w:r>
-    </w:p>
-    <w:p>
-      <w:pPr>
-        <w:spacing w:after="0" w:line="360" w:lineRule="auto"/>
-        <w:jc w:val="center"/>
-        <w:rPr>
-          <w:rFonts w:ascii="Lucida Console" w:hAnsi="Lucida Console" w:cs="Segoe UI"/>
-        </w:rPr>
-      </w:pPr>
-      <w:r>
-        <w:rPr>
-          <w:rFonts w:ascii="Lucida Console" w:hAnsi="Lucida Console" w:cs="Segoe UI"/>
-        </w:rPr>
-        <w:t>RFC (5 estimators): 90.53%</w:t>
-      </w:r>
-    </w:p>
-    <w:p>
-      <w:pPr>
-        <w:spacing w:after="0" w:line="360" w:lineRule="auto"/>
-        <w:jc w:val="center"/>
-        <w:rPr>
-          <w:rFonts w:ascii="Lucida Console" w:hAnsi="Lucida Console" w:cs="Segoe UI"/>
-        </w:rPr>
-      </w:pPr>
-      <w:r>
-        <w:rPr>
-          <w:rFonts w:ascii="Lucida Console" w:hAnsi="Lucida Console" w:cs="Segoe UI"/>
-        </w:rPr>
-        <w:t>RFC (7 estimators): 93.43%</w:t>
-      </w:r>
-    </w:p>
-    <w:p>
-      <w:pPr>
-        <w:spacing w:after="0" w:line="360" w:lineRule="auto"/>
-        <w:jc w:val="center"/>
-        <w:rPr>
-          <w:rFonts w:ascii="Lucida Console" w:hAnsi="Lucida Console" w:cs="Segoe UI"/>
-        </w:rPr>
-      </w:pPr>
-      <w:r>
-        <w:rPr>
-          <w:rFonts w:ascii="Lucida Console" w:hAnsi="Lucida Console" w:cs="Segoe UI"/>
-        </w:rPr>
-        <w:t xml:space="preserve">RFC (15 estimators): </w:t>
-      </w:r>
-      <w:r>
-        <w:rPr>
-          <w:rFonts w:ascii="Lucida Console" w:hAnsi="Lucida Console" w:cs="Segoe UI"/>
-        </w:rPr>
-        <w:t>92.70%</w:t>
-      </w:r>
-    </w:p>
-    <w:p>
-      <w:pPr>
-        <w:spacing w:after="0" w:line="360" w:lineRule="auto"/>
-        <w:rPr>
-          <w:rFonts w:ascii="Segoe UI" w:hAnsi="Segoe UI" w:cs="Segoe UI"/>
-        </w:rPr>
-      </w:pPr>
-      <w:r>
-        <w:rPr>
-          <w:rFonts w:ascii="Segoe UI" w:hAnsi="Segoe UI" w:cs="Segoe UI"/>
-        </w:rPr>
-        <w:t xml:space="preserve">As can be seen from the data, the RFC actually performed worse as I increased the amount of random estimators past a certain threshold. </w:t>
-      </w:r>
-      <w:r>
-        <w:rPr>
-          <w:rFonts w:ascii="Segoe UI" w:hAnsi="Segoe UI" w:cs="Segoe UI"/>
-        </w:rPr>
-        <w:t>I also tried a quick experiment with “extremely randomized trees”, similar to the forest of randomized trees but instead draws threshold splits at random instead of computing a best split. However, this experiment performed under identical parameters and with 8 estimators performed slightly worse with an 88.67% success rate</w:t>
-      </w:r>
-      <w:r>
-        <w:rPr>
-          <w:rFonts w:ascii="Segoe UI" w:hAnsi="Segoe UI" w:cs="Segoe UI"/>
-        </w:rPr>
-        <w:t>, so no further experimentation with that classifier was attempted</w:t>
-      </w:r>
-      <w:r>
-        <w:rPr>
-          <w:rFonts w:ascii="Segoe UI" w:hAnsi="Segoe UI" w:cs="Segoe UI"/>
-        </w:rPr>
-        <w:t xml:space="preserve">. At this point, now equipped with </w:t>
+      <w:r>
+        <w:rPr>
+          <w:rFonts w:ascii="Segoe UI" w:hAnsi="Segoe UI" w:cs="Segoe UI"/>
+        </w:rPr>
+        <w:t>negatives</w:t>
+      </w:r>
+      <w:r>
+        <w:rPr>
+          <w:rFonts w:ascii="Segoe UI" w:hAnsi="Segoe UI" w:cs="Segoe UI"/>
+        </w:rPr>
+        <w:t xml:space="preserve"> than false </w:t>
+      </w:r>
+      <w:r>
+        <w:rPr>
+          <w:rFonts w:ascii="Segoe UI" w:hAnsi="Segoe UI" w:cs="Segoe UI"/>
+        </w:rPr>
+        <w:t>positives</w:t>
+      </w:r>
+      <w:r>
+        <w:rPr>
+          <w:rFonts w:ascii="Segoe UI" w:hAnsi="Segoe UI" w:cs="Segoe UI"/>
+        </w:rPr>
+        <w:t xml:space="preserve"> giving me doubt a vote would mitigate this.</w:t>
+      </w:r>
+    </w:p>
+    <w:p>
+      <w:pPr>
+        <w:spacing w:after="0" w:line="360" w:lineRule="auto"/>
+        <w:rPr>
+          <w:rFonts w:ascii="Segoe UI" w:hAnsi="Segoe UI" w:cs="Segoe UI"/>
+        </w:rPr>
+      </w:pPr>
+      <w:r>
+        <w:rPr>
+          <w:rFonts w:ascii="Segoe UI" w:hAnsi="Segoe UI" w:cs="Segoe UI"/>
+          <w:b/>
+        </w:rPr>
+        <w:t>Voting Classifier</w:t>
+      </w:r>
+      <w:r>
+        <w:rPr>
+          <w:rFonts w:ascii="Segoe UI" w:hAnsi="Segoe UI" w:cs="Segoe UI"/>
+          <w:b/>
+        </w:rPr>
+        <w:t xml:space="preserve"> [SVM, KNN, RT]</w:t>
+      </w:r>
+    </w:p>
+    <w:p>
+      <w:pPr>
+        <w:spacing w:after="0" w:line="360" w:lineRule="auto"/>
+        <w:rPr>
+          <w:rFonts w:ascii="Segoe UI" w:hAnsi="Segoe UI" w:cs="Segoe UI"/>
+        </w:rPr>
+      </w:pPr>
+      <w:r>
+        <w:rPr>
+          <w:rFonts w:ascii="Segoe UI" w:hAnsi="Segoe UI" w:cs="Segoe UI"/>
+        </w:rPr>
+        <w:t>The voting classifier was configured to utilize the Linear SVM, KNN, and Randomized Trees classifiers. Due to the high rate of false negatives in the KNN and RT classifiers, I made the voting classifier use a “soft vote”. The linear classifier was parameterized to report probabilities i</w:t>
+      </w:r>
+      <w:r>
+        <w:rPr>
+          <w:rFonts w:ascii="Segoe UI" w:hAnsi="Segoe UI" w:cs="Segoe UI"/>
+        </w:rPr>
+        <w:t xml:space="preserve">nstead of binary classification. Finally, </w:t>
+      </w:r>
+      <w:r>
+        <w:rPr>
+          <w:rFonts w:ascii="Segoe UI" w:hAnsi="Segoe UI" w:cs="Segoe UI"/>
+        </w:rPr>
+        <w:t xml:space="preserve">the voting classifier was tested </w:t>
+      </w:r>
+      <w:r>
+        <w:rPr>
+          <w:rFonts w:ascii="Segoe UI" w:hAnsi="Segoe UI" w:cs="Segoe UI"/>
+        </w:rPr>
+        <w:t xml:space="preserve">on the same sample files, </w:t>
+      </w:r>
+      <w:r>
+        <w:rPr>
+          <w:rFonts w:ascii="Segoe UI" w:hAnsi="Segoe UI" w:cs="Segoe UI"/>
+        </w:rPr>
+        <w:t xml:space="preserve">giving twice the weight to the SVM compared to KNN and RT. </w:t>
+      </w:r>
+      <w:r>
+        <w:rPr>
+          <w:rFonts w:ascii="Segoe UI" w:hAnsi="Segoe UI" w:cs="Segoe UI"/>
+        </w:rPr>
+        <w:t xml:space="preserve"> This yielded a promising result of 93.44% accuracy, with a reduced amount of false positives. I wanted to test this model further and opted to run this classifier on the full S</w:t>
+      </w:r>
+      <w:r>
+        <w:rPr>
+          <w:rFonts w:ascii="Segoe UI" w:hAnsi="Segoe UI" w:cs="Segoe UI"/>
+        </w:rPr>
+        <w:t>VM files, but giving a weight of three to the SVM.</w:t>
+      </w:r>
+      <w:r>
+        <w:rPr>
+          <w:rFonts w:ascii="Segoe UI" w:hAnsi="Segoe UI" w:cs="Segoe UI"/>
+        </w:rPr>
+        <w:t xml:space="preserve"> Unfortunately, after a full hour elapsed, I ended the trial. I ultimately tested the sample files again but with the higher weight on the SVM classifier.</w:t>
+      </w:r>
+    </w:p>
+    <w:p>
+      <w:pPr>
+        <w:spacing w:after="0" w:line="360" w:lineRule="auto"/>
+        <w:jc w:val="center"/>
+        <w:rPr>
+          <w:rFonts w:ascii="Lucida Console" w:hAnsi="Lucida Console" w:cs="Segoe UI"/>
+        </w:rPr>
+      </w:pPr>
+      <w:r>
+        <w:rPr>
+          <w:rFonts w:ascii="Lucida Console" w:hAnsi="Lucida Console" w:cs="Segoe UI"/>
+        </w:rPr>
+        <w:t>Voting Classifier</w:t>
+      </w:r>
+    </w:p>
+    <w:p>
+      <w:pPr>
+        <w:spacing w:after="0" w:line="360" w:lineRule="auto"/>
+        <w:jc w:val="center"/>
+        <w:rPr>
+          <w:rFonts w:ascii="Lucida Console" w:hAnsi="Lucida Console" w:cs="Segoe UI"/>
+        </w:rPr>
+      </w:pPr>
+      <w:r>
+        <w:rPr>
+          <w:rFonts w:ascii="Lucida Console" w:hAnsi="Lucida Console" w:cs="Segoe UI"/>
+        </w:rPr>
+        <w:t>Soft Vote - [SVMx3, KNNx1, RTx1]</w:t>
+      </w:r>
+    </w:p>
+    <w:p>
+      <w:pPr>
+        <w:spacing w:after="0" w:line="360" w:lineRule="auto"/>
+        <w:jc w:val="center"/>
+        <w:rPr>
+          <w:rFonts w:ascii="Lucida Console" w:hAnsi="Lucida Console" w:cs="Segoe UI"/>
+        </w:rPr>
+      </w:pPr>
+      <w:r>
+        <w:rPr>
+          <w:rFonts w:ascii="Lucida Console" w:hAnsi="Lucida Console" w:cs="Segoe UI"/>
+        </w:rPr>
+        <w:t>Testing Data</w:t>
+      </w:r>
+      <w:r>
+        <w:rPr>
+          <w:rFonts w:ascii="Lucida Console" w:hAnsi="Lucida Console" w:cs="Segoe UI"/>
+        </w:rPr>
+        <w:t xml:space="preserve"> (Sample)</w:t>
+      </w:r>
+      <w:r>
+        <w:rPr>
+          <w:rFonts w:ascii="Lucida Console" w:hAnsi="Lucida Console" w:cs="Segoe UI"/>
+        </w:rPr>
+        <w:t>: Day</w:t>
+      </w:r>
+      <w:r>
+        <w:rPr>
+          <w:rFonts w:ascii="Lucida Console" w:hAnsi="Lucida Console" w:cs="Segoe UI"/>
+        </w:rPr>
+        <w:t>0, Day1, Day2</w:t>
+      </w:r>
+    </w:p>
+    <w:p>
+      <w:pPr>
+        <w:spacing w:after="0" w:line="360" w:lineRule="auto"/>
+        <w:jc w:val="center"/>
+        <w:rPr>
+          <w:rFonts w:ascii="Lucida Console" w:hAnsi="Lucida Console" w:cs="Segoe UI"/>
+        </w:rPr>
+      </w:pPr>
+      <w:r>
+        <w:rPr>
+          <w:rFonts w:ascii="Lucida Console" w:hAnsi="Lucida Console" w:cs="Segoe UI"/>
+        </w:rPr>
+        <w:t>Training Data</w:t>
+      </w:r>
+      <w:r>
+        <w:rPr>
+          <w:rFonts w:ascii="Lucida Console" w:hAnsi="Lucida Console" w:cs="Segoe UI"/>
+        </w:rPr>
+        <w:t xml:space="preserve"> (Sample)</w:t>
+      </w:r>
+      <w:r>
+        <w:rPr>
+          <w:rFonts w:ascii="Lucida Console" w:hAnsi="Lucida Console" w:cs="Segoe UI"/>
+        </w:rPr>
+        <w:t>:</w:t>
+      </w:r>
+      <w:r>
+        <w:rPr>
+          <w:rFonts w:ascii="Lucida Console" w:hAnsi="Lucida Console" w:cs="Segoe UI"/>
+        </w:rPr>
+        <w:t xml:space="preserve"> Day0</w:t>
+      </w:r>
+    </w:p>
+    <w:p>
+      <w:pPr>
+        <w:spacing w:after="0" w:line="360" w:lineRule="auto"/>
+        <w:jc w:val="center"/>
+        <w:rPr>
+          <w:rFonts w:ascii="Lucida Console" w:hAnsi="Lucida Console" w:cs="Segoe UI"/>
+        </w:rPr>
+      </w:pPr>
+      <w:r>
+        <w:rPr>
+          <w:rFonts w:ascii="Lucida Console" w:hAnsi="Lucida Console" w:cs="Segoe UI"/>
+        </w:rPr>
+        <w:t>Accuracy: 96.43</w:t>
+      </w:r>
+      <w:r>
+        <w:rPr>
+          <w:rFonts w:ascii="Lucida Console" w:hAnsi="Lucida Console" w:cs="Segoe UI"/>
+        </w:rPr>
+        <w:t>%</w:t>
+      </w:r>
+    </w:p>
+    <w:p>
+      <w:pPr>
+        <w:spacing w:after="0" w:line="360" w:lineRule="auto"/>
+        <w:rPr>
+          <w:rFonts w:ascii="Segoe UI" w:hAnsi="Segoe UI" w:cs="Segoe UI"/>
+        </w:rPr>
+      </w:pPr>
+      <w:r>
+        <w:rPr>
+          <w:rFonts w:ascii="Segoe UI" w:hAnsi="Segoe UI" w:cs="Segoe UI"/>
+        </w:rPr>
+        <w:t xml:space="preserve">While initially reassuring to see a rise in accuracy, I realized continuing this any further would be pointless. Any further increase of the weight of the SVM classifier would </w:t>
+      </w:r>
+      <w:r>
+        <w:rPr>
+          <w:rFonts w:ascii="Segoe UI" w:hAnsi="Segoe UI" w:cs="Segoe UI"/>
+        </w:rPr>
+        <w:t>essentially</w:t>
+      </w:r>
+      <w:r>
+        <w:rPr>
+          <w:rFonts w:ascii="Segoe UI" w:hAnsi="Segoe UI" w:cs="Segoe UI"/>
+        </w:rPr>
+        <w:t xml:space="preserve"> reduce the voting classifier to be equivalent to the linear classifier as it dominated the other</w:t>
+      </w:r>
+      <w:r>
+        <w:rPr>
+          <w:rFonts w:ascii="Segoe UI" w:hAnsi="Segoe UI" w:cs="Segoe UI"/>
+        </w:rPr>
+        <w:t>s</w:t>
+      </w:r>
+      <w:r>
+        <w:rPr>
+          <w:rFonts w:ascii="Segoe UI" w:hAnsi="Segoe UI" w:cs="Segoe UI"/>
+        </w:rPr>
+        <w:t xml:space="preserve">. So I decided to make one last attempt to beat the </w:t>
+      </w:r>
+      <w:r>
+        <w:rPr>
+          <w:rFonts w:ascii="Segoe UI" w:hAnsi="Segoe UI" w:cs="Segoe UI"/>
+        </w:rPr>
+        <w:t xml:space="preserve">standard </w:t>
+      </w:r>
+      <w:r>
+        <w:rPr>
+          <w:rFonts w:ascii="Segoe UI" w:hAnsi="Segoe UI" w:cs="Segoe UI"/>
+        </w:rPr>
+        <w:t xml:space="preserve">linear </w:t>
+      </w:r>
+      <w:r>
+        <w:rPr>
+          <w:rFonts w:ascii="Segoe UI" w:hAnsi="Segoe UI" w:cs="Segoe UI"/>
+        </w:rPr>
+        <w:t xml:space="preserve">SVM classifier with a </w:t>
+      </w:r>
+      <w:r>
+        <w:rPr>
+          <w:rFonts w:ascii="Segoe UI" w:hAnsi="Segoe UI" w:cs="Segoe UI"/>
+        </w:rPr>
+        <w:t>stochastic gradient descent classification.</w:t>
+      </w:r>
+    </w:p>
+    <w:p>
+      <w:pPr>
+        <w:spacing w:after="0" w:line="360" w:lineRule="auto"/>
+        <w:rPr>
+          <w:rFonts w:ascii="Segoe UI" w:hAnsi="Segoe UI" w:cs="Segoe UI"/>
+          <w:b/>
+        </w:rPr>
+      </w:pPr>
+      <w:r>
+        <w:rPr>
+          <w:rFonts w:ascii="Segoe UI" w:hAnsi="Segoe UI" w:cs="Segoe UI"/>
+          <w:b/>
+        </w:rPr>
+        <w:t xml:space="preserve">Stochastic </w:t>
+      </w:r>
+      <w:r>
+        <w:rPr>
+          <w:rFonts w:ascii="Segoe UI" w:hAnsi="Segoe UI" w:cs="Segoe UI"/>
+          <w:b/>
+        </w:rPr>
+        <w:t>Gradient Descent</w:t>
+      </w:r>
+    </w:p>
+    <w:p>
+      <w:pPr>
+        <w:spacing w:after="0" w:line="360" w:lineRule="auto"/>
+        <w:rPr>
+          <w:rFonts w:ascii="Segoe UI" w:hAnsi="Segoe UI" w:cs="Segoe UI"/>
+        </w:rPr>
+      </w:pPr>
+      <w:r>
+        <w:rPr>
+          <w:rFonts w:ascii="Segoe UI" w:hAnsi="Segoe UI" w:cs="Segoe UI"/>
+        </w:rPr>
+        <w:t>From brief experimentation with the stochastic classifiers, I was able to get best results from a stocha</w:t>
+      </w:r>
+      <w:r>
+        <w:rPr>
+          <w:rFonts w:ascii="Segoe UI" w:hAnsi="Segoe UI" w:cs="Segoe UI"/>
+        </w:rPr>
+        <w:t>stic gradient descent</w:t>
+      </w:r>
+      <w:r>
+        <w:rPr>
+          <w:rFonts w:ascii="Segoe UI" w:hAnsi="Segoe UI" w:cs="Segoe UI"/>
+        </w:rPr>
+        <w:t xml:space="preserve"> classifier using the Huber loss function with a max ite</w:t>
+      </w:r>
+      <w:r>
+        <w:rPr>
+          <w:rFonts w:ascii="Segoe UI" w:hAnsi="Segoe UI" w:cs="Segoe UI"/>
+        </w:rPr>
+        <w:t>ration count of 1000. The</w:t>
+      </w:r>
+      <w:r>
+        <w:rPr>
+          <w:rFonts w:ascii="Segoe UI" w:hAnsi="Segoe UI" w:cs="Segoe UI"/>
+        </w:rPr>
+        <w:t xml:space="preserve"> predictions result in </w:t>
+      </w:r>
+      <w:r>
+        <w:rPr>
+          <w:rFonts w:ascii="Segoe UI" w:hAnsi="Segoe UI" w:cs="Segoe UI"/>
+        </w:rPr>
+        <w:t>a</w:t>
+      </w:r>
+      <w:r>
+        <w:rPr>
+          <w:rFonts w:ascii="Segoe UI" w:hAnsi="Segoe UI" w:cs="Segoe UI"/>
+        </w:rPr>
+        <w:t xml:space="preserve"> float</w:t>
+      </w:r>
+      <w:r>
+        <w:rPr>
+          <w:rFonts w:ascii="Segoe UI" w:hAnsi="Segoe UI" w:cs="Segoe UI"/>
+        </w:rPr>
+        <w:t xml:space="preserve"> between -1 and 1, so I had to round these results to a </w:t>
       </w:r>
       <w:r>
         <w:rPr>
           <w:rFonts w:ascii="Segoe UI" w:hAnsi="Segoe UI" w:cs="Segoe UI"/>
         </w:rPr>
         <w:lastRenderedPageBreak/>
-        <w:t xml:space="preserve">three different </w:t>
-      </w:r>
-      <w:r>
-        <w:rPr>
-          <w:rFonts w:ascii="Segoe UI" w:hAnsi="Segoe UI" w:cs="Segoe UI"/>
-        </w:rPr>
-        <w:t xml:space="preserve">reasonably functioning </w:t>
-      </w:r>
-      <w:r>
-        <w:rPr>
-          <w:rFonts w:ascii="Segoe UI" w:hAnsi="Segoe UI" w:cs="Segoe UI"/>
-        </w:rPr>
-        <w:t>classifiers (Linear SVM, KNN, and Randomized Trees),</w:t>
-      </w:r>
-      <w:r>
-        <w:rPr>
-          <w:rFonts w:ascii="Segoe UI" w:hAnsi="Segoe UI" w:cs="Segoe UI"/>
-        </w:rPr>
-        <w:t xml:space="preserve"> I wanted to try a different type of ensemble method and implement a voting classifier</w:t>
-      </w:r>
-      <w:r>
-        <w:rPr>
-          <w:rFonts w:ascii="Segoe UI" w:hAnsi="Segoe UI" w:cs="Segoe UI"/>
-        </w:rPr>
-        <w:t>.</w:t>
-      </w:r>
-      <w:r>
-        <w:rPr>
-          <w:rFonts w:ascii="Segoe UI" w:hAnsi="Segoe UI" w:cs="Segoe UI"/>
-        </w:rPr>
-        <w:t xml:space="preserve"> </w:t>
-      </w:r>
-      <w:r>
-        <w:rPr>
-          <w:rFonts w:ascii="Segoe UI" w:hAnsi="Segoe UI" w:cs="Segoe UI"/>
-        </w:rPr>
-        <w:t>T</w:t>
-      </w:r>
-      <w:r>
-        <w:rPr>
-          <w:rFonts w:ascii="Segoe UI" w:hAnsi="Segoe UI" w:cs="Segoe UI"/>
-        </w:rPr>
-        <w:t xml:space="preserve">he confusion matrices for both </w:t>
-      </w:r>
-      <w:r>
-        <w:rPr>
-          <w:rFonts w:ascii="Segoe UI" w:hAnsi="Segoe UI" w:cs="Segoe UI"/>
-        </w:rPr>
-        <w:t>KNN and Randomized Trees consistently yielded significantl</w:t>
-      </w:r>
-      <w:r>
-        <w:rPr>
-          <w:rFonts w:ascii="Segoe UI" w:hAnsi="Segoe UI" w:cs="Segoe UI"/>
-        </w:rPr>
-        <w:t>y more false</w:t>
-      </w:r>
-      <w:r>
-        <w:rPr>
-          <w:rFonts w:ascii="Segoe UI" w:hAnsi="Segoe UI" w:cs="Segoe UI"/>
-        </w:rPr>
-        <w:t xml:space="preserve"> </w:t>
-      </w:r>
-      <w:r>
-        <w:rPr>
-          <w:rFonts w:ascii="Segoe UI" w:hAnsi="Segoe UI" w:cs="Segoe UI"/>
-        </w:rPr>
-        <w:t>negatives</w:t>
-      </w:r>
-      <w:r>
-        <w:rPr>
-          <w:rFonts w:ascii="Segoe UI" w:hAnsi="Segoe UI" w:cs="Segoe UI"/>
-        </w:rPr>
-        <w:t xml:space="preserve"> than false </w:t>
-      </w:r>
-      <w:r>
-        <w:rPr>
-          <w:rFonts w:ascii="Segoe UI" w:hAnsi="Segoe UI" w:cs="Segoe UI"/>
-        </w:rPr>
-        <w:t>positives</w:t>
-      </w:r>
-      <w:r>
-        <w:rPr>
-          <w:rFonts w:ascii="Segoe UI" w:hAnsi="Segoe UI" w:cs="Segoe UI"/>
-        </w:rPr>
-        <w:t xml:space="preserve"> giving me doubt a vote would mitigate this.</w:t>
+        <w:t xml:space="preserve">label of either -1 or 1. Rounding from a threshold of zero yielded a </w:t>
+      </w:r>
+      <w:r>
+        <w:rPr>
+          <w:rFonts w:ascii="Segoe UI" w:hAnsi="Segoe UI" w:cs="Segoe UI"/>
+        </w:rPr>
+        <w:t xml:space="preserve">significantly </w:t>
+      </w:r>
+      <w:r>
+        <w:rPr>
+          <w:rFonts w:ascii="Segoe UI" w:hAnsi="Segoe UI" w:cs="Segoe UI"/>
+        </w:rPr>
+        <w:t>high</w:t>
+      </w:r>
+      <w:r>
+        <w:rPr>
+          <w:rFonts w:ascii="Segoe UI" w:hAnsi="Segoe UI" w:cs="Segoe UI"/>
+        </w:rPr>
+        <w:t>er</w:t>
+      </w:r>
+      <w:r>
+        <w:rPr>
+          <w:rFonts w:ascii="Segoe UI" w:hAnsi="Segoe UI" w:cs="Segoe UI"/>
+        </w:rPr>
+        <w:t xml:space="preserve"> rate of false positives. So I decided to tweak this hyperparameter and round anything below 0</w:t>
+      </w:r>
+      <w:r>
+        <w:rPr>
+          <w:rFonts w:ascii="Segoe UI" w:hAnsi="Segoe UI" w:cs="Segoe UI"/>
+        </w:rPr>
+        <w:t>.5</w:t>
+      </w:r>
+      <w:r>
+        <w:rPr>
+          <w:rFonts w:ascii="Segoe UI" w:hAnsi="Segoe UI" w:cs="Segoe UI"/>
+        </w:rPr>
+        <w:t xml:space="preserve"> to -1 and anything </w:t>
+      </w:r>
+      <w:r>
+        <w:rPr>
+          <w:rFonts w:ascii="Segoe UI" w:hAnsi="Segoe UI" w:cs="Segoe UI"/>
+        </w:rPr>
+        <w:t>above 0.5</w:t>
+      </w:r>
+      <w:r>
+        <w:rPr>
+          <w:rFonts w:ascii="Segoe UI" w:hAnsi="Segoe UI" w:cs="Segoe UI"/>
+        </w:rPr>
+        <w:t xml:space="preserve"> to 1. This classifier yielded the following results:</w:t>
+      </w:r>
+    </w:p>
+    <w:p>
+      <w:pPr>
+        <w:spacing w:after="0" w:line="360" w:lineRule="auto"/>
+        <w:jc w:val="center"/>
+        <w:rPr>
+          <w:rFonts w:ascii="Lucida Console" w:hAnsi="Lucida Console" w:cs="Segoe UI"/>
+        </w:rPr>
+      </w:pPr>
+      <w:r>
+        <w:rPr>
+          <w:rFonts w:ascii="Lucida Console" w:hAnsi="Lucida Console" w:cs="Segoe UI"/>
+        </w:rPr>
+        <w:t>Stochastic Gradient Descent</w:t>
+      </w:r>
+    </w:p>
+    <w:p>
+      <w:pPr>
+        <w:spacing w:after="0" w:line="360" w:lineRule="auto"/>
+        <w:jc w:val="center"/>
+        <w:rPr>
+          <w:rFonts w:ascii="Lucida Console" w:hAnsi="Lucida Console" w:cs="Segoe UI"/>
+        </w:rPr>
+      </w:pPr>
+      <w:r>
+        <w:rPr>
+          <w:rFonts w:ascii="Lucida Console" w:hAnsi="Lucida Console" w:cs="Segoe UI"/>
+        </w:rPr>
+        <w:t>loss: Huber, max_iter: 1000</w:t>
+      </w:r>
+    </w:p>
+    <w:p>
+      <w:pPr>
+        <w:spacing w:after="0" w:line="360" w:lineRule="auto"/>
+        <w:jc w:val="center"/>
+        <w:rPr>
+          <w:rFonts w:ascii="Lucida Console" w:hAnsi="Lucida Console" w:cs="Segoe UI"/>
+        </w:rPr>
+      </w:pPr>
+      <w:r>
+        <w:rPr>
+          <w:rFonts w:ascii="Lucida Console" w:hAnsi="Lucida Console" w:cs="Segoe UI"/>
+        </w:rPr>
+        <w:t>Activation: &gt; 0.5</w:t>
+      </w:r>
+    </w:p>
+    <w:p>
+      <w:pPr>
+        <w:spacing w:after="0" w:line="360" w:lineRule="auto"/>
+        <w:jc w:val="center"/>
+        <w:rPr>
+          <w:rFonts w:ascii="Lucida Console" w:hAnsi="Lucida Console" w:cs="Segoe UI"/>
+        </w:rPr>
+      </w:pPr>
+      <w:r>
+        <w:rPr>
+          <w:rFonts w:ascii="Lucida Console" w:hAnsi="Lucida Console" w:cs="Segoe UI"/>
+        </w:rPr>
+        <w:t>Training (Sample): Day0</w:t>
+      </w:r>
+      <w:r>
+        <w:rPr>
+          <w:rFonts w:ascii="Lucida Console" w:hAnsi="Lucida Console" w:cs="Segoe UI"/>
+        </w:rPr>
+        <w:t>, Da</w:t>
+      </w:r>
+      <w:r>
+        <w:rPr>
+          <w:rFonts w:ascii="Lucida Console" w:hAnsi="Lucida Console" w:cs="Segoe UI"/>
+        </w:rPr>
+        <w:t>y1, Day2</w:t>
+      </w:r>
+    </w:p>
+    <w:p>
+      <w:pPr>
+        <w:spacing w:after="0" w:line="360" w:lineRule="auto"/>
+        <w:jc w:val="center"/>
+        <w:rPr>
+          <w:rFonts w:ascii="Lucida Console" w:hAnsi="Lucida Console" w:cs="Segoe UI"/>
+        </w:rPr>
+      </w:pPr>
+      <w:r>
+        <w:rPr>
+          <w:rFonts w:ascii="Lucida Console" w:hAnsi="Lucida Console" w:cs="Segoe UI"/>
+        </w:rPr>
+        <w:t>Testing (Sample): Day90</w:t>
+      </w:r>
+    </w:p>
+    <w:p>
+      <w:pPr>
+        <w:spacing w:after="0" w:line="360" w:lineRule="auto"/>
+        <w:jc w:val="center"/>
+        <w:rPr>
+          <w:rFonts w:ascii="Lucida Console" w:hAnsi="Lucida Console" w:cs="Segoe UI"/>
+        </w:rPr>
+      </w:pPr>
+      <w:r>
+        <w:rPr>
+          <w:rFonts w:ascii="Lucida Console" w:hAnsi="Lucida Console" w:cs="Segoe UI"/>
+        </w:rPr>
+        <w:t>Accuracy: 96.87</w:t>
+      </w:r>
+      <w:r>
+        <w:rPr>
+          <w:rFonts w:ascii="Lucida Console" w:hAnsi="Lucida Console" w:cs="Segoe UI"/>
+        </w:rPr>
+        <w:t>%</w:t>
+      </w:r>
+    </w:p>
+    <w:tbl>
+      <w:tblPr>
+        <w:tblStyle w:val="TableGrid"/>
+        <w:tblW w:w="0" w:type="auto"/>
+        <w:jc w:val="center"/>
+        <w:tblLook w:val="04A0" w:firstRow="1" w:lastRow="0" w:firstColumn="1" w:lastColumn="0" w:noHBand="0" w:noVBand="1"/>
+      </w:tblPr>
+      <w:tblGrid>
+        <w:gridCol w:w="1277"/>
+        <w:gridCol w:w="1410"/>
+        <w:gridCol w:w="1012"/>
+      </w:tblGrid>
+      <w:tr>
+        <w:trPr>
+          <w:jc w:val="center"/>
+        </w:trPr>
+        <w:tc>
+          <w:tcPr>
+            <w:tcW w:w="0" w:type="auto"/>
+            <w:vAlign w:val="center"/>
+          </w:tcPr>
+          <w:p>
+            <w:pPr>
+              <w:spacing w:line="360" w:lineRule="auto"/>
+              <w:jc w:val="center"/>
+              <w:rPr>
+                <w:rFonts w:ascii="Lucida Console" w:hAnsi="Lucida Console" w:cs="Segoe UI"/>
+              </w:rPr>
+            </w:pPr>
+          </w:p>
+        </w:tc>
+        <w:tc>
+          <w:tcPr>
+            <w:tcW w:w="0" w:type="auto"/>
+            <w:vAlign w:val="center"/>
+          </w:tcPr>
+          <w:p>
+            <w:pPr>
+              <w:spacing w:line="360" w:lineRule="auto"/>
+              <w:jc w:val="center"/>
+              <w:rPr>
+                <w:rFonts w:ascii="Lucida Console" w:hAnsi="Lucida Console" w:cs="Segoe UI"/>
+              </w:rPr>
+            </w:pPr>
+            <w:r>
+              <w:rPr>
+                <w:rFonts w:ascii="Lucida Console" w:hAnsi="Lucida Console" w:cs="Segoe UI"/>
+              </w:rPr>
+              <w:t>MALICIOUS</w:t>
+            </w:r>
+          </w:p>
+        </w:tc>
+        <w:tc>
+          <w:tcPr>
+            <w:tcW w:w="0" w:type="auto"/>
+            <w:vAlign w:val="center"/>
+          </w:tcPr>
+          <w:p>
+            <w:pPr>
+              <w:spacing w:line="360" w:lineRule="auto"/>
+              <w:jc w:val="center"/>
+              <w:rPr>
+                <w:rFonts w:ascii="Lucida Console" w:hAnsi="Lucida Console" w:cs="Segoe UI"/>
+              </w:rPr>
+            </w:pPr>
+            <w:r>
+              <w:rPr>
+                <w:rFonts w:ascii="Lucida Console" w:hAnsi="Lucida Console" w:cs="Segoe UI"/>
+              </w:rPr>
+              <w:t>BENIGN</w:t>
+            </w:r>
+          </w:p>
+        </w:tc>
+      </w:tr>
+      <w:tr>
+        <w:trPr>
+          <w:jc w:val="center"/>
+        </w:trPr>
+        <w:tc>
+          <w:tcPr>
+            <w:tcW w:w="0" w:type="auto"/>
+            <w:vAlign w:val="center"/>
+          </w:tcPr>
+          <w:p>
+            <w:pPr>
+              <w:spacing w:line="360" w:lineRule="auto"/>
+              <w:jc w:val="center"/>
+              <w:rPr>
+                <w:rFonts w:ascii="Lucida Console" w:hAnsi="Lucida Console" w:cs="Segoe UI"/>
+              </w:rPr>
+            </w:pPr>
+            <w:r>
+              <w:rPr>
+                <w:rFonts w:ascii="Lucida Console" w:hAnsi="Lucida Console" w:cs="Segoe UI"/>
+              </w:rPr>
+              <w:t>POSITIVE</w:t>
+            </w:r>
+          </w:p>
+        </w:tc>
+        <w:tc>
+          <w:tcPr>
+            <w:tcW w:w="0" w:type="auto"/>
+            <w:vAlign w:val="center"/>
+          </w:tcPr>
+          <w:p>
+            <w:pPr>
+              <w:spacing w:line="360" w:lineRule="auto"/>
+              <w:jc w:val="center"/>
+              <w:rPr>
+                <w:rFonts w:ascii="Lucida Console" w:hAnsi="Lucida Console" w:cs="Segoe UI"/>
+              </w:rPr>
+            </w:pPr>
+            <w:r>
+              <w:rPr>
+                <w:rFonts w:ascii="Lucida Console" w:hAnsi="Lucida Console" w:cs="Segoe UI"/>
+              </w:rPr>
+              <w:t>2031</w:t>
+            </w:r>
+          </w:p>
+        </w:tc>
+        <w:tc>
+          <w:tcPr>
+            <w:tcW w:w="0" w:type="auto"/>
+            <w:vAlign w:val="center"/>
+          </w:tcPr>
+          <w:p>
+            <w:pPr>
+              <w:spacing w:line="360" w:lineRule="auto"/>
+              <w:jc w:val="center"/>
+              <w:rPr>
+                <w:rFonts w:ascii="Lucida Console" w:hAnsi="Lucida Console" w:cs="Segoe UI"/>
+              </w:rPr>
+            </w:pPr>
+            <w:r>
+              <w:rPr>
+                <w:rFonts w:ascii="Lucida Console" w:hAnsi="Lucida Console" w:cs="Segoe UI"/>
+              </w:rPr>
+              <w:t>46</w:t>
+            </w:r>
+          </w:p>
+        </w:tc>
+      </w:tr>
+      <w:tr>
+        <w:trPr>
+          <w:jc w:val="center"/>
+        </w:trPr>
+        <w:tc>
+          <w:tcPr>
+            <w:tcW w:w="0" w:type="auto"/>
+            <w:vAlign w:val="center"/>
+          </w:tcPr>
+          <w:p>
+            <w:pPr>
+              <w:spacing w:line="360" w:lineRule="auto"/>
+              <w:jc w:val="center"/>
+              <w:rPr>
+                <w:rFonts w:ascii="Lucida Console" w:hAnsi="Lucida Console" w:cs="Segoe UI"/>
+              </w:rPr>
+            </w:pPr>
+            <w:r>
+              <w:rPr>
+                <w:rFonts w:ascii="Lucida Console" w:hAnsi="Lucida Console" w:cs="Segoe UI"/>
+              </w:rPr>
+              <w:t>NEGATIVE</w:t>
+            </w:r>
+          </w:p>
+        </w:tc>
+        <w:tc>
+          <w:tcPr>
+            <w:tcW w:w="0" w:type="auto"/>
+            <w:vAlign w:val="center"/>
+          </w:tcPr>
+          <w:p>
+            <w:pPr>
+              <w:spacing w:line="360" w:lineRule="auto"/>
+              <w:jc w:val="center"/>
+              <w:rPr>
+                <w:rFonts w:ascii="Lucida Console" w:hAnsi="Lucida Console" w:cs="Segoe UI"/>
+              </w:rPr>
+            </w:pPr>
+            <w:r>
+              <w:rPr>
+                <w:rFonts w:ascii="Lucida Console" w:hAnsi="Lucida Console" w:cs="Segoe UI"/>
+              </w:rPr>
+              <w:t>48</w:t>
+            </w:r>
+          </w:p>
+        </w:tc>
+        <w:tc>
+          <w:tcPr>
+            <w:tcW w:w="0" w:type="auto"/>
+            <w:vAlign w:val="center"/>
+          </w:tcPr>
+          <w:p>
+            <w:pPr>
+              <w:spacing w:line="360" w:lineRule="auto"/>
+              <w:jc w:val="center"/>
+              <w:rPr>
+                <w:rFonts w:ascii="Lucida Console" w:hAnsi="Lucida Console" w:cs="Segoe UI"/>
+              </w:rPr>
+            </w:pPr>
+            <w:r>
+              <w:rPr>
+                <w:rFonts w:ascii="Lucida Console" w:hAnsi="Lucida Console" w:cs="Segoe UI"/>
+              </w:rPr>
+              <w:t>875</w:t>
+            </w:r>
+          </w:p>
+        </w:tc>
+      </w:tr>
+    </w:tbl>
+    <w:p>
+      <w:pPr>
+        <w:spacing w:after="0" w:line="360" w:lineRule="auto"/>
+        <w:rPr>
+          <w:rFonts w:ascii="Lucida Console" w:hAnsi="Lucida Console" w:cs="Segoe UI"/>
+        </w:rPr>
+      </w:pPr>
+    </w:p>
+    <w:p>
+      <w:pPr>
+        <w:spacing w:after="0" w:line="360" w:lineRule="auto"/>
+        <w:rPr>
+          <w:rFonts w:ascii="Segoe UI" w:hAnsi="Segoe UI" w:cs="Segoe UI"/>
+        </w:rPr>
+      </w:pPr>
+      <w:r>
+        <w:rPr>
+          <w:rFonts w:ascii="Segoe UI" w:hAnsi="Segoe UI" w:cs="Segoe UI"/>
+        </w:rPr>
+        <w:t xml:space="preserve">After seeing these results, I decided I wanted </w:t>
+      </w:r>
+      <w:r>
+        <w:rPr>
+          <w:rFonts w:ascii="Segoe UI" w:hAnsi="Segoe UI" w:cs="Segoe UI"/>
+        </w:rPr>
+        <w:t>to reattempt the voting classifier</w:t>
+      </w:r>
+      <w:r>
+        <w:rPr>
+          <w:rFonts w:ascii="Segoe UI" w:hAnsi="Segoe UI" w:cs="Segoe UI"/>
+        </w:rPr>
+        <w:t xml:space="preserve"> combining my two best performing classifiers.</w:t>
       </w:r>
     </w:p>
     <w:p>
@@ -1797,238 +2549,395 @@
           <w:rFonts w:ascii="Segoe UI" w:hAnsi="Segoe UI" w:cs="Segoe UI"/>
           <w:b/>
         </w:rPr>
+        <w:t>Voting Classifier [SVM, SGD]</w:t>
+      </w:r>
+    </w:p>
+    <w:p>
+      <w:pPr>
+        <w:spacing w:after="0" w:line="360" w:lineRule="auto"/>
+        <w:rPr>
+          <w:rFonts w:ascii="Segoe UI" w:hAnsi="Segoe UI" w:cs="Segoe UI"/>
+        </w:rPr>
+      </w:pPr>
+      <w:r>
+        <w:rPr>
+          <w:rFonts w:ascii="Segoe UI" w:hAnsi="Segoe UI" w:cs="Segoe UI"/>
+        </w:rPr>
+        <w:t>I integrated both the linear SVM classifier and the stochastic gradient descent classifie</w:t>
+      </w:r>
+      <w:r>
+        <w:rPr>
+          <w:rFonts w:ascii="Segoe UI" w:hAnsi="Segoe UI" w:cs="Segoe UI"/>
+        </w:rPr>
+        <w:t>r into an evenly weighted vote.</w:t>
+      </w:r>
+      <w:r>
+        <w:rPr>
+          <w:rFonts w:ascii="Segoe UI" w:hAnsi="Segoe UI" w:cs="Segoe UI"/>
+        </w:rPr>
+        <w:t xml:space="preserve"> I wanted to test this on the full file sizes. I started with training on five full sample files and testing two. Unfortunately after several unsuccessful attempts (i.e. insufficient hardware and processing capabilities), I eventually reduced to tra</w:t>
+      </w:r>
+      <w:r>
+        <w:rPr>
+          <w:rFonts w:ascii="Segoe UI" w:hAnsi="Segoe UI" w:cs="Segoe UI"/>
+        </w:rPr>
+        <w:t xml:space="preserve">ining and testing on all the sample files. </w:t>
+      </w:r>
+      <w:r>
+        <w:rPr>
+          <w:rFonts w:ascii="Segoe UI" w:hAnsi="Segoe UI" w:cs="Segoe UI"/>
+        </w:rPr>
+        <w:t>The results of this final trial are below.</w:t>
+      </w:r>
+    </w:p>
+    <w:p>
+      <w:pPr>
+        <w:spacing w:after="0" w:line="360" w:lineRule="auto"/>
+        <w:jc w:val="center"/>
+        <w:rPr>
+          <w:rFonts w:ascii="Lucida Console" w:hAnsi="Lucida Console" w:cs="Segoe UI"/>
+        </w:rPr>
+      </w:pPr>
+      <w:r>
+        <w:rPr>
+          <w:rFonts w:ascii="Lucida Console" w:hAnsi="Lucida Console" w:cs="Segoe UI"/>
+        </w:rPr>
         <w:t>Voting Classifier</w:t>
       </w:r>
     </w:p>
     <w:p>
       <w:pPr>
         <w:spacing w:after="0" w:line="360" w:lineRule="auto"/>
-        <w:rPr>
-          <w:rFonts w:ascii="Segoe UI" w:hAnsi="Segoe UI" w:cs="Segoe UI"/>
-        </w:rPr>
-      </w:pPr>
-      <w:r>
-        <w:rPr>
-          <w:rFonts w:ascii="Segoe UI" w:hAnsi="Segoe UI" w:cs="Segoe UI"/>
-        </w:rPr>
-        <w:t>The voting classifier was configured to utilize the Linear SVM, KNN, and Randomized Trees classifiers. Due to the high rate of false negatives in the KNN and RT classifiers, I made the voting classifier use a “soft vote”. The linear classifier was parameterized to report probabilities i</w:t>
-      </w:r>
-      <w:r>
-        <w:rPr>
-          <w:rFonts w:ascii="Segoe UI" w:hAnsi="Segoe UI" w:cs="Segoe UI"/>
-        </w:rPr>
-        <w:t xml:space="preserve">nstead of binary classification. Finally, </w:t>
-      </w:r>
-      <w:r>
-        <w:rPr>
-          <w:rFonts w:ascii="Segoe UI" w:hAnsi="Segoe UI" w:cs="Segoe UI"/>
-        </w:rPr>
-        <w:t xml:space="preserve">the voting classifier was tested </w:t>
-      </w:r>
-      <w:r>
-        <w:rPr>
-          <w:rFonts w:ascii="Segoe UI" w:hAnsi="Segoe UI" w:cs="Segoe UI"/>
-        </w:rPr>
-        <w:t xml:space="preserve">on the same sample files, </w:t>
-      </w:r>
-      <w:r>
-        <w:rPr>
-          <w:rFonts w:ascii="Segoe UI" w:hAnsi="Segoe UI" w:cs="Segoe UI"/>
-        </w:rPr>
-        <w:t xml:space="preserve">giving twice the weight to the SVM compared to KNN and RT. </w:t>
-      </w:r>
-      <w:r>
-        <w:rPr>
-          <w:rFonts w:ascii="Segoe UI" w:hAnsi="Segoe UI" w:cs="Segoe UI"/>
-        </w:rPr>
-        <w:t xml:space="preserve"> This yielded a promising result of 93.44% accuracy, with a reduced amount of false positives. I wanted to test this model further and opted to run this classifier on the full S</w:t>
-      </w:r>
-      <w:r>
-        <w:rPr>
-          <w:rFonts w:ascii="Segoe UI" w:hAnsi="Segoe UI" w:cs="Segoe UI"/>
-        </w:rPr>
-        <w:t>VM files, but giving a weight of three to the SVM.</w:t>
-      </w:r>
-      <w:r>
-        <w:rPr>
-          <w:rFonts w:ascii="Segoe UI" w:hAnsi="Segoe UI" w:cs="Segoe UI"/>
-        </w:rPr>
-        <w:t xml:space="preserve"> Unfortunately, after a full hour elapsed, I ended the trial. I ultimately tested the sample files again but with the higher weight on the SVM classifier.</w:t>
-      </w:r>
-    </w:p>
-    <w:p>
-      <w:pPr>
-        <w:spacing w:after="0" w:line="360" w:lineRule="auto"/>
-        <w:jc w:val="center"/>
-        <w:rPr>
-          <w:rFonts w:ascii="Lucida Console" w:hAnsi="Lucida Console" w:cs="Segoe UI"/>
-        </w:rPr>
-      </w:pPr>
-      <w:r>
-        <w:rPr>
-          <w:rFonts w:ascii="Lucida Console" w:hAnsi="Lucida Console" w:cs="Segoe UI"/>
-        </w:rPr>
-        <w:t>Voting Classifier</w:t>
-      </w:r>
-    </w:p>
-    <w:p>
-      <w:pPr>
-        <w:spacing w:after="0" w:line="360" w:lineRule="auto"/>
-        <w:jc w:val="center"/>
-        <w:rPr>
-          <w:rFonts w:ascii="Lucida Console" w:hAnsi="Lucida Console" w:cs="Segoe UI"/>
-        </w:rPr>
-      </w:pPr>
-      <w:r>
-        <w:rPr>
-          <w:rFonts w:ascii="Lucida Console" w:hAnsi="Lucida Console" w:cs="Segoe UI"/>
-        </w:rPr>
-        <w:t>Soft Vote - [SVMx3, KNNx1, RTx1]</w:t>
-      </w:r>
-    </w:p>
-    <w:p>
-      <w:pPr>
-        <w:spacing w:after="0" w:line="360" w:lineRule="auto"/>
-        <w:jc w:val="center"/>
-        <w:rPr>
-          <w:rFonts w:ascii="Lucida Console" w:hAnsi="Lucida Console" w:cs="Segoe UI"/>
-        </w:rPr>
-      </w:pPr>
-      <w:r>
-        <w:rPr>
-          <w:rFonts w:ascii="Lucida Console" w:hAnsi="Lucida Console" w:cs="Segoe UI"/>
-        </w:rPr>
-        <w:t>Testing Data</w:t>
-      </w:r>
-      <w:r>
-        <w:rPr>
-          <w:rFonts w:ascii="Lucida Console" w:hAnsi="Lucida Console" w:cs="Segoe UI"/>
-        </w:rPr>
-        <w:t xml:space="preserve"> (Sample)</w:t>
-      </w:r>
-      <w:r>
-        <w:rPr>
-          <w:rFonts w:ascii="Lucida Console" w:hAnsi="Lucida Console" w:cs="Segoe UI"/>
-        </w:rPr>
-        <w:t>: Day</w:t>
-      </w:r>
-      <w:r>
-        <w:rPr>
-          <w:rFonts w:ascii="Lucida Console" w:hAnsi="Lucida Console" w:cs="Segoe UI"/>
-        </w:rPr>
-        <w:t>0, Day1, Day2</w:t>
-      </w:r>
-    </w:p>
-    <w:p>
-      <w:pPr>
-        <w:spacing w:after="0" w:line="360" w:lineRule="auto"/>
-        <w:jc w:val="center"/>
-        <w:rPr>
-          <w:rFonts w:ascii="Lucida Console" w:hAnsi="Lucida Console" w:cs="Segoe UI"/>
-        </w:rPr>
-      </w:pPr>
-      <w:r>
-        <w:rPr>
-          <w:rFonts w:ascii="Lucida Console" w:hAnsi="Lucida Console" w:cs="Segoe UI"/>
-        </w:rPr>
-        <w:t>Training Data</w:t>
-      </w:r>
-      <w:r>
-        <w:rPr>
-          <w:rFonts w:ascii="Lucida Console" w:hAnsi="Lucida Console" w:cs="Segoe UI"/>
-        </w:rPr>
-        <w:t xml:space="preserve"> (Sample)</w:t>
-      </w:r>
-      <w:r>
-        <w:rPr>
-          <w:rFonts w:ascii="Lucida Console" w:hAnsi="Lucida Console" w:cs="Segoe UI"/>
-        </w:rPr>
-        <w:t>:</w:t>
-      </w:r>
-      <w:r>
-        <w:rPr>
-          <w:rFonts w:ascii="Lucida Console" w:hAnsi="Lucida Console" w:cs="Segoe UI"/>
-        </w:rPr>
-        <w:t xml:space="preserve"> Day0</w:t>
-      </w:r>
-    </w:p>
-    <w:p>
-      <w:pPr>
-        <w:spacing w:after="0" w:line="360" w:lineRule="auto"/>
-        <w:jc w:val="center"/>
-        <w:rPr>
-          <w:rFonts w:ascii="Lucida Console" w:hAnsi="Lucida Console" w:cs="Segoe UI"/>
-        </w:rPr>
-      </w:pPr>
-      <w:r>
-        <w:rPr>
-          <w:rFonts w:ascii="Lucida Console" w:hAnsi="Lucida Console" w:cs="Segoe UI"/>
-        </w:rPr>
-        <w:t>Accuracy: 95.80%</w:t>
-      </w:r>
-    </w:p>
-    <w:p>
-      <w:pPr>
-        <w:spacing w:after="0" w:line="360" w:lineRule="auto"/>
-        <w:rPr>
-          <w:rFonts w:ascii="Segoe UI" w:hAnsi="Segoe UI" w:cs="Segoe UI"/>
-        </w:rPr>
-      </w:pPr>
-      <w:r>
-        <w:rPr>
-          <w:rFonts w:ascii="Segoe UI" w:hAnsi="Segoe UI" w:cs="Segoe UI"/>
-        </w:rPr>
-        <w:t xml:space="preserve">While initially reassuring to see a rise in accuracy, I realized continuing this any further would be pointless. Any further increase of the weight of the SVM classifier would basically just reduce the voting classifier to be equivalent to the linear classifier as it dominated the other classifiers. So I decided to make one last attempt to beat the </w:t>
-      </w:r>
-      <w:r>
-        <w:rPr>
-          <w:rFonts w:ascii="Segoe UI" w:hAnsi="Segoe UI" w:cs="Segoe UI"/>
-        </w:rPr>
-        <w:t xml:space="preserve">linear </w:t>
-      </w:r>
-      <w:r>
-        <w:rPr>
-          <w:rFonts w:ascii="Segoe UI" w:hAnsi="Segoe UI" w:cs="Segoe UI"/>
-        </w:rPr>
-        <w:t xml:space="preserve">SVM classifier with a </w:t>
-      </w:r>
-      <w:r>
-        <w:rPr>
-          <w:rFonts w:ascii="Segoe UI" w:hAnsi="Segoe UI" w:cs="Segoe UI"/>
-        </w:rPr>
-        <w:t>stochastic gradient descent classification.</w:t>
-      </w:r>
-    </w:p>
-    <w:p>
-      <w:pPr>
-        <w:spacing w:after="0" w:line="360" w:lineRule="auto"/>
+        <w:jc w:val="center"/>
+        <w:rPr>
+          <w:rFonts w:ascii="Lucida Console" w:hAnsi="Lucida Console" w:cs="Segoe UI"/>
+        </w:rPr>
+      </w:pPr>
+      <w:r>
+        <w:rPr>
+          <w:rFonts w:ascii="Lucida Console" w:hAnsi="Lucida Console" w:cs="Segoe UI"/>
+        </w:rPr>
+        <w:t>Probabilistic “Hard” Vote – [SVM, SGD]</w:t>
+      </w:r>
+    </w:p>
+    <w:p>
+      <w:pPr>
+        <w:spacing w:after="0" w:line="360" w:lineRule="auto"/>
+        <w:jc w:val="center"/>
+        <w:rPr>
+          <w:rFonts w:ascii="Lucida Console" w:hAnsi="Lucida Console" w:cs="Segoe UI"/>
+        </w:rPr>
+      </w:pPr>
+      <w:r>
+        <w:rPr>
+          <w:rFonts w:ascii="Lucida Console" w:hAnsi="Lucida Console" w:cs="Segoe UI"/>
+        </w:rPr>
+        <w:t>Training: (Sample) Day0, Day1, Day2, Day3, Day4</w:t>
+      </w:r>
+    </w:p>
+    <w:p>
+      <w:pPr>
+        <w:spacing w:after="0" w:line="360" w:lineRule="auto"/>
+        <w:jc w:val="center"/>
+        <w:rPr>
+          <w:rFonts w:ascii="Lucida Console" w:hAnsi="Lucida Console" w:cs="Segoe UI"/>
+        </w:rPr>
+      </w:pPr>
+      <w:r>
+        <w:rPr>
+          <w:rFonts w:ascii="Lucida Console" w:hAnsi="Lucida Console" w:cs="Segoe UI"/>
+        </w:rPr>
+        <w:t>Testing: (Sample) Day90, Day91, Day92, Day93, Day94</w:t>
+      </w:r>
+    </w:p>
+    <w:p>
+      <w:pPr>
+        <w:spacing w:after="0" w:line="360" w:lineRule="auto"/>
+        <w:jc w:val="center"/>
+        <w:rPr>
+          <w:rFonts w:ascii="Lucida Console" w:hAnsi="Lucida Console" w:cs="Segoe UI"/>
+        </w:rPr>
+      </w:pPr>
+      <w:r>
+        <w:rPr>
+          <w:rFonts w:ascii="Lucida Console" w:hAnsi="Lucida Console" w:cs="Segoe UI"/>
+        </w:rPr>
+        <w:t>Accuracy: 97.27</w:t>
+      </w:r>
+      <w:r>
+        <w:rPr>
+          <w:rFonts w:ascii="Lucida Console" w:hAnsi="Lucida Console" w:cs="Segoe UI"/>
+        </w:rPr>
+        <w:t>%</w:t>
+      </w:r>
+    </w:p>
+    <w:tbl>
+      <w:tblPr>
+        <w:tblStyle w:val="TableGrid"/>
+        <w:tblW w:w="0" w:type="auto"/>
+        <w:jc w:val="center"/>
+        <w:tblLook w:val="04A0" w:firstRow="1" w:lastRow="0" w:firstColumn="1" w:lastColumn="0" w:noHBand="0" w:noVBand="1"/>
+      </w:tblPr>
+      <w:tblGrid>
+        <w:gridCol w:w="1277"/>
+        <w:gridCol w:w="1410"/>
+        <w:gridCol w:w="1012"/>
+      </w:tblGrid>
+      <w:tr>
+        <w:trPr>
+          <w:jc w:val="center"/>
+        </w:trPr>
+        <w:tc>
+          <w:tcPr>
+            <w:tcW w:w="0" w:type="auto"/>
+            <w:vAlign w:val="center"/>
+          </w:tcPr>
+          <w:p>
+            <w:pPr>
+              <w:spacing w:line="360" w:lineRule="auto"/>
+              <w:jc w:val="center"/>
+              <w:rPr>
+                <w:rFonts w:ascii="Lucida Console" w:hAnsi="Lucida Console" w:cs="Segoe UI"/>
+              </w:rPr>
+            </w:pPr>
+          </w:p>
+        </w:tc>
+        <w:tc>
+          <w:tcPr>
+            <w:tcW w:w="0" w:type="auto"/>
+            <w:vAlign w:val="center"/>
+          </w:tcPr>
+          <w:p>
+            <w:pPr>
+              <w:spacing w:line="360" w:lineRule="auto"/>
+              <w:jc w:val="center"/>
+              <w:rPr>
+                <w:rFonts w:ascii="Lucida Console" w:hAnsi="Lucida Console" w:cs="Segoe UI"/>
+              </w:rPr>
+            </w:pPr>
+            <w:r>
+              <w:rPr>
+                <w:rFonts w:ascii="Lucida Console" w:hAnsi="Lucida Console" w:cs="Segoe UI"/>
+              </w:rPr>
+              <w:t>MALICIOUS</w:t>
+            </w:r>
+          </w:p>
+        </w:tc>
+        <w:tc>
+          <w:tcPr>
+            <w:tcW w:w="0" w:type="auto"/>
+            <w:vAlign w:val="center"/>
+          </w:tcPr>
+          <w:p>
+            <w:pPr>
+              <w:spacing w:line="360" w:lineRule="auto"/>
+              <w:jc w:val="center"/>
+              <w:rPr>
+                <w:rFonts w:ascii="Lucida Console" w:hAnsi="Lucida Console" w:cs="Segoe UI"/>
+              </w:rPr>
+            </w:pPr>
+            <w:r>
+              <w:rPr>
+                <w:rFonts w:ascii="Lucida Console" w:hAnsi="Lucida Console" w:cs="Segoe UI"/>
+              </w:rPr>
+              <w:t>BENIGN</w:t>
+            </w:r>
+          </w:p>
+        </w:tc>
+      </w:tr>
+      <w:tr>
+        <w:trPr>
+          <w:jc w:val="center"/>
+        </w:trPr>
+        <w:tc>
+          <w:tcPr>
+            <w:tcW w:w="0" w:type="auto"/>
+            <w:vAlign w:val="center"/>
+          </w:tcPr>
+          <w:p>
+            <w:pPr>
+              <w:spacing w:line="360" w:lineRule="auto"/>
+              <w:jc w:val="center"/>
+              <w:rPr>
+                <w:rFonts w:ascii="Lucida Console" w:hAnsi="Lucida Console" w:cs="Segoe UI"/>
+              </w:rPr>
+            </w:pPr>
+            <w:r>
+              <w:rPr>
+                <w:rFonts w:ascii="Lucida Console" w:hAnsi="Lucida Console" w:cs="Segoe UI"/>
+              </w:rPr>
+              <w:t>POSITIVE</w:t>
+            </w:r>
+          </w:p>
+        </w:tc>
+        <w:tc>
+          <w:tcPr>
+            <w:tcW w:w="0" w:type="auto"/>
+            <w:vAlign w:val="center"/>
+          </w:tcPr>
+          <w:p>
+            <w:pPr>
+              <w:spacing w:line="360" w:lineRule="auto"/>
+              <w:jc w:val="center"/>
+              <w:rPr>
+                <w:rFonts w:ascii="Lucida Console" w:hAnsi="Lucida Console" w:cs="Segoe UI"/>
+              </w:rPr>
+            </w:pPr>
+            <w:r>
+              <w:rPr>
+                <w:rFonts w:ascii="Lucida Console" w:hAnsi="Lucida Console" w:cs="Segoe UI"/>
+              </w:rPr>
+              <w:t>9936</w:t>
+            </w:r>
+          </w:p>
+        </w:tc>
+        <w:tc>
+          <w:tcPr>
+            <w:tcW w:w="0" w:type="auto"/>
+            <w:vAlign w:val="center"/>
+          </w:tcPr>
+          <w:p>
+            <w:pPr>
+              <w:spacing w:line="360" w:lineRule="auto"/>
+              <w:jc w:val="center"/>
+              <w:rPr>
+                <w:rFonts w:ascii="Lucida Console" w:hAnsi="Lucida Console" w:cs="Segoe UI"/>
+              </w:rPr>
+            </w:pPr>
+            <w:r>
+              <w:rPr>
+                <w:rFonts w:ascii="Lucida Console" w:hAnsi="Lucida Console" w:cs="Segoe UI"/>
+              </w:rPr>
+              <w:t>165</w:t>
+            </w:r>
+          </w:p>
+        </w:tc>
+      </w:tr>
+      <w:tr>
+        <w:trPr>
+          <w:jc w:val="center"/>
+        </w:trPr>
+        <w:tc>
+          <w:tcPr>
+            <w:tcW w:w="0" w:type="auto"/>
+            <w:vAlign w:val="center"/>
+          </w:tcPr>
+          <w:p>
+            <w:pPr>
+              <w:spacing w:line="360" w:lineRule="auto"/>
+              <w:jc w:val="center"/>
+              <w:rPr>
+                <w:rFonts w:ascii="Lucida Console" w:hAnsi="Lucida Console" w:cs="Segoe UI"/>
+              </w:rPr>
+            </w:pPr>
+            <w:r>
+              <w:rPr>
+                <w:rFonts w:ascii="Lucida Console" w:hAnsi="Lucida Console" w:cs="Segoe UI"/>
+              </w:rPr>
+              <w:t>NEGATIVE</w:t>
+            </w:r>
+          </w:p>
+        </w:tc>
+        <w:tc>
+          <w:tcPr>
+            <w:tcW w:w="0" w:type="auto"/>
+            <w:vAlign w:val="center"/>
+          </w:tcPr>
+          <w:p>
+            <w:pPr>
+              <w:spacing w:line="360" w:lineRule="auto"/>
+              <w:jc w:val="center"/>
+              <w:rPr>
+                <w:rFonts w:ascii="Lucida Console" w:hAnsi="Lucida Console" w:cs="Segoe UI"/>
+              </w:rPr>
+            </w:pPr>
+            <w:r>
+              <w:rPr>
+                <w:rFonts w:ascii="Lucida Console" w:hAnsi="Lucida Console" w:cs="Segoe UI"/>
+              </w:rPr>
+              <w:t>244</w:t>
+            </w:r>
+          </w:p>
+        </w:tc>
+        <w:tc>
+          <w:tcPr>
+            <w:tcW w:w="0" w:type="auto"/>
+            <w:vAlign w:val="center"/>
+          </w:tcPr>
+          <w:p>
+            <w:pPr>
+              <w:spacing w:line="360" w:lineRule="auto"/>
+              <w:jc w:val="center"/>
+              <w:rPr>
+                <w:rFonts w:ascii="Lucida Console" w:hAnsi="Lucida Console" w:cs="Segoe UI"/>
+              </w:rPr>
+            </w:pPr>
+            <w:r>
+              <w:rPr>
+                <w:rFonts w:ascii="Lucida Console" w:hAnsi="Lucida Console" w:cs="Segoe UI"/>
+              </w:rPr>
+              <w:t>4655</w:t>
+            </w:r>
+          </w:p>
+        </w:tc>
+      </w:tr>
+    </w:tbl>
+    <w:p>
+      <w:pPr>
+        <w:spacing w:after="0" w:line="360" w:lineRule="auto"/>
+        <w:jc w:val="center"/>
+        <w:rPr>
+          <w:rFonts w:ascii="Lucida Console" w:hAnsi="Lucida Console" w:cs="Segoe UI"/>
+        </w:rPr>
+      </w:pPr>
+    </w:p>
+    <w:p>
+      <w:pPr>
+        <w:spacing w:after="0" w:line="360" w:lineRule="auto"/>
+        <w:rPr>
+          <w:rFonts w:ascii="Segoe UI" w:hAnsi="Segoe UI" w:cs="Segoe UI"/>
+        </w:rPr>
+      </w:pPr>
+      <w:r>
         <w:rPr>
           <w:rFonts w:ascii="Segoe UI" w:hAnsi="Segoe UI" w:cs="Segoe UI"/>
           <w:b/>
         </w:rPr>
-      </w:pPr>
-      <w:r>
-        <w:rPr>
-          <w:rFonts w:ascii="Segoe UI" w:hAnsi="Segoe UI" w:cs="Segoe UI"/>
-          <w:b/>
-        </w:rPr>
-        <w:t xml:space="preserve">Stochastic </w:t>
-      </w:r>
-      <w:r>
-        <w:rPr>
-          <w:rFonts w:ascii="Segoe UI" w:hAnsi="Segoe UI" w:cs="Segoe UI"/>
-          <w:b/>
-        </w:rPr>
-        <w:t>Gradient Descent</w:t>
-      </w:r>
-    </w:p>
-    <w:p>
-      <w:pPr>
-        <w:spacing w:after="0" w:line="360" w:lineRule="auto"/>
-        <w:rPr>
-          <w:rFonts w:ascii="Segoe UI" w:hAnsi="Segoe UI" w:cs="Segoe UI"/>
-        </w:rPr>
-      </w:pPr>
+        <w:t>Conclusion</w:t>
+      </w:r>
+    </w:p>
+    <w:p>
+      <w:pPr>
+        <w:spacing w:after="0" w:line="360" w:lineRule="auto"/>
+        <w:rPr>
+          <w:rFonts w:ascii="Segoe UI" w:hAnsi="Segoe UI" w:cs="Segoe UI"/>
+        </w:rPr>
+      </w:pPr>
+      <w:r>
+        <w:rPr>
+          <w:rFonts w:ascii="Segoe UI" w:hAnsi="Segoe UI" w:cs="Segoe UI"/>
+        </w:rPr>
+        <w:t>I tested the linear classifier once more with the exact conditions I tested the SVM and SGD voting classifier. The test yielded an accuracy of 97.23%. From these results, it seems the two class</w:t>
+      </w:r>
+      <w:r>
+        <w:rPr>
+          <w:rFonts w:ascii="Segoe UI" w:hAnsi="Segoe UI" w:cs="Segoe UI"/>
+        </w:rPr>
+        <w:t xml:space="preserve">ifiers perform quite similarly. Unfortunately, I was not able to vastly improve upon the linear </w:t>
+      </w:r>
+      <w:r>
+        <w:rPr>
+          <w:rFonts w:ascii="Segoe UI" w:hAnsi="Segoe UI" w:cs="Segoe UI"/>
+        </w:rPr>
+        <w:lastRenderedPageBreak/>
+        <w:t>classifier simply because it performed so well from the beginning. From the research papers, they reported accuracy of over 99% using methods of linear regression. I did not make any major efforts to recreate their work, but rather used them for inspiration for the different algorithms I wanted to try.</w:t>
+      </w:r>
+      <w:r>
+        <w:rPr>
+          <w:rFonts w:ascii="Segoe UI" w:hAnsi="Segoe UI" w:cs="Segoe UI"/>
+        </w:rPr>
+        <w:t xml:space="preserve"> To conclude, the most effective classifier my experiments yielded was a voting classifier consisting of two different estimators. One estimator was a linear SVM and the other was a stochastic gradient descent classifier with a Huber loss function. </w:t>
+      </w:r>
       <w:bookmarkStart w:id="0" w:name="_GoBack"/>
       <w:bookmarkEnd w:id="0"/>
     </w:p>

</xml_diff>